<commit_message>
Adicionado título, e info do ante projeto.
</commit_message>
<xml_diff>
--- a/TCC I - Anteprojeto Juan Cardoso da Silva.docx
+++ b/TCC I - Anteprojeto Juan Cardoso da Silva.docx
@@ -299,7 +299,7 @@
           <w:sz w:val="28"/>
           <w:szCs w:val="28"/>
         </w:rPr>
-        <w:t>JOGO DIGITAL PARA APRENDIZAGEM DE ARQUITETURA DE SISTEMAS COMPUTACIONAIS</w:t>
+        <w:t>ESTUDO DE CASO PARA MÉTODOS DE APLICAÇÃO DA LEI GERAL DE PROTEÇÃO DE DADOS EM PROJETOS.</w:t>
       </w:r>
     </w:p>
     <w:p>
@@ -439,7 +439,7 @@
           <w:sz w:val="24"/>
           <w:szCs w:val="24"/>
         </w:rPr>
-        <w:t>A definir</w:t>
+        <w:t>Ronaldo Celso Messias Correia</w:t>
       </w:r>
     </w:p>
     <w:p>
@@ -732,7 +732,7 @@
           <w:sz w:val="24"/>
           <w:szCs w:val="24"/>
         </w:rPr>
-        <w:t>Sem Título.</w:t>
+        <w:t>Estudo de caso para método de aplicação da lei geral de proteção de dados.</w:t>
       </w:r>
     </w:p>
     <w:p>
@@ -813,18 +813,8 @@
           <w:sz w:val="24"/>
           <w:szCs w:val="24"/>
         </w:rPr>
-        <w:t xml:space="preserve">A </w:t>
-      </w:r>
-      <w:proofErr w:type="spellStart"/>
-      <w:r>
-        <w:rPr>
-          <w:rFonts w:ascii="Arial" w:eastAsia="Arial" w:hAnsi="Arial" w:cs="Arial"/>
-          <w:sz w:val="24"/>
-          <w:szCs w:val="24"/>
-        </w:rPr>
-        <w:t>dfinir</w:t>
-      </w:r>
-      <w:proofErr w:type="spellEnd"/>
+        <w:t>Ronaldo Messias Correia</w:t>
+      </w:r>
     </w:p>
     <w:p>
       <w:pPr>
@@ -918,6 +908,14 @@
         <w:tab/>
         <w:t>Grande área:</w:t>
       </w:r>
+      <w:r>
+        <w:rPr>
+          <w:rFonts w:ascii="Arial" w:eastAsia="Arial" w:hAnsi="Arial" w:cs="Arial"/>
+          <w:sz w:val="24"/>
+          <w:szCs w:val="24"/>
+        </w:rPr>
+        <w:t xml:space="preserve"> Ciências da Computação.</w:t>
+      </w:r>
     </w:p>
     <w:p>
       <w:pPr>
@@ -938,6 +936,14 @@
         <w:tab/>
         <w:t xml:space="preserve">Área: </w:t>
       </w:r>
+      <w:r>
+        <w:rPr>
+          <w:rFonts w:ascii="Arial" w:eastAsia="Arial" w:hAnsi="Arial" w:cs="Arial"/>
+          <w:sz w:val="24"/>
+          <w:szCs w:val="24"/>
+        </w:rPr>
+        <w:t>Segurança da informação.</w:t>
+      </w:r>
     </w:p>
     <w:p>
       <w:pPr>
@@ -958,6 +964,14 @@
         <w:tab/>
         <w:t xml:space="preserve">Subárea: </w:t>
       </w:r>
+      <w:r>
+        <w:rPr>
+          <w:rFonts w:ascii="Arial" w:eastAsia="Arial" w:hAnsi="Arial" w:cs="Arial"/>
+          <w:sz w:val="24"/>
+          <w:szCs w:val="24"/>
+        </w:rPr>
+        <w:t>Direito.</w:t>
+      </w:r>
     </w:p>
     <w:p>
       <w:pPr>
@@ -978,6 +992,14 @@
         <w:tab/>
         <w:t xml:space="preserve">Especialidade: </w:t>
       </w:r>
+      <w:r>
+        <w:rPr>
+          <w:rFonts w:ascii="Arial" w:eastAsia="Arial" w:hAnsi="Arial" w:cs="Arial"/>
+          <w:sz w:val="24"/>
+          <w:szCs w:val="24"/>
+        </w:rPr>
+        <w:t>Proteção de dados.</w:t>
+      </w:r>
     </w:p>
     <w:p>
       <w:pPr>
@@ -1050,7 +1072,7 @@
           <w:sz w:val="24"/>
           <w:szCs w:val="24"/>
         </w:rPr>
-        <w:t>d</w:t>
+        <w:t>Lei geral proteção de dados; LGPD projetos; Métodos LGPD;</w:t>
       </w:r>
     </w:p>
     <w:p>
@@ -1123,7 +1145,15 @@
           <w:sz w:val="24"/>
           <w:szCs w:val="24"/>
         </w:rPr>
-        <w:t>XX/2022</w:t>
+        <w:t>04</w:t>
+      </w:r>
+      <w:r>
+        <w:rPr>
+          <w:rFonts w:ascii="Arial" w:eastAsia="Arial" w:hAnsi="Arial" w:cs="Arial"/>
+          <w:sz w:val="24"/>
+          <w:szCs w:val="24"/>
+        </w:rPr>
+        <w:t>/2022</w:t>
       </w:r>
       <w:r>
         <w:rPr>
@@ -1164,7 +1194,7 @@
           <w:sz w:val="24"/>
           <w:szCs w:val="24"/>
         </w:rPr>
-        <w:t>YY</w:t>
+        <w:t>08</w:t>
       </w:r>
       <w:r>
         <w:rPr>
@@ -1743,7 +1773,27 @@
           <w:szCs w:val="24"/>
           <w:lang w:val="en-US"/>
         </w:rPr>
-        <w:t xml:space="preserve">. Tema, </w:t>
+        <w:t xml:space="preserve">. </w:t>
+      </w:r>
+      <w:proofErr w:type="spellStart"/>
+      <w:r>
+        <w:rPr>
+          <w:rFonts w:ascii="Arial" w:eastAsia="Arial" w:hAnsi="Arial" w:cs="Arial"/>
+          <w:sz w:val="24"/>
+          <w:szCs w:val="24"/>
+          <w:lang w:val="en-US"/>
+        </w:rPr>
+        <w:t>Tema</w:t>
+      </w:r>
+      <w:proofErr w:type="spellEnd"/>
+      <w:r>
+        <w:rPr>
+          <w:rFonts w:ascii="Arial" w:eastAsia="Arial" w:hAnsi="Arial" w:cs="Arial"/>
+          <w:sz w:val="24"/>
+          <w:szCs w:val="24"/>
+          <w:lang w:val="en-US"/>
+        </w:rPr>
+        <w:t xml:space="preserve">, </w:t>
       </w:r>
       <w:proofErr w:type="spellStart"/>
       <w:r>

</xml_diff>

<commit_message>
Finalizado Anteprojeto, começado Revisão bibliográfica.
</commit_message>
<xml_diff>
--- a/TCC I - Anteprojeto Juan Cardoso da Silva.docx
+++ b/TCC I - Anteprojeto Juan Cardoso da Silva.docx
@@ -608,7 +608,15 @@
           <w:sz w:val="24"/>
           <w:szCs w:val="24"/>
         </w:rPr>
-        <w:t>11</w:t>
+        <w:t>1</w:t>
+      </w:r>
+      <w:r>
+        <w:rPr>
+          <w:rFonts w:ascii="Arial" w:eastAsia="Arial" w:hAnsi="Arial" w:cs="Arial"/>
+          <w:sz w:val="24"/>
+          <w:szCs w:val="24"/>
+        </w:rPr>
+        <w:t>3</w:t>
       </w:r>
       <w:r>
         <w:rPr>
@@ -924,7 +932,23 @@
           <w:sz w:val="24"/>
           <w:szCs w:val="24"/>
         </w:rPr>
-        <w:t xml:space="preserve"> Ciências da Computação.</w:t>
+        <w:t xml:space="preserve"> Ciências </w:t>
+      </w:r>
+      <w:r>
+        <w:rPr>
+          <w:rFonts w:ascii="Arial" w:eastAsia="Arial" w:hAnsi="Arial" w:cs="Arial"/>
+          <w:sz w:val="24"/>
+          <w:szCs w:val="24"/>
+        </w:rPr>
+        <w:t>exatas e da Terra</w:t>
+      </w:r>
+      <w:r>
+        <w:rPr>
+          <w:rFonts w:ascii="Arial" w:eastAsia="Arial" w:hAnsi="Arial" w:cs="Arial"/>
+          <w:sz w:val="24"/>
+          <w:szCs w:val="24"/>
+        </w:rPr>
+        <w:t>.</w:t>
       </w:r>
     </w:p>
     <w:p>
@@ -968,15 +992,7 @@
           <w:sz w:val="24"/>
           <w:szCs w:val="24"/>
         </w:rPr>
-        <w:t>Segurança da informação</w:t>
-      </w:r>
-      <w:r>
-        <w:rPr>
-          <w:rFonts w:ascii="Arial" w:eastAsia="Arial" w:hAnsi="Arial" w:cs="Arial"/>
-          <w:sz w:val="24"/>
-          <w:szCs w:val="24"/>
-        </w:rPr>
-        <w:t xml:space="preserve"> e Ciência de dados</w:t>
+        <w:t>Ciências da computação</w:t>
       </w:r>
       <w:r>
         <w:rPr>
@@ -1012,15 +1028,7 @@
           <w:sz w:val="24"/>
           <w:szCs w:val="24"/>
         </w:rPr>
-        <w:t>Direito</w:t>
-      </w:r>
-      <w:r>
-        <w:rPr>
-          <w:rFonts w:ascii="Arial" w:eastAsia="Arial" w:hAnsi="Arial" w:cs="Arial"/>
-          <w:sz w:val="24"/>
-          <w:szCs w:val="24"/>
-        </w:rPr>
-        <w:t xml:space="preserve"> da informática</w:t>
+        <w:t>Ciências de dados, Direito, Segurança da informação</w:t>
       </w:r>
       <w:r>
         <w:rPr>
@@ -1146,7 +1154,15 @@
           <w:sz w:val="24"/>
           <w:szCs w:val="24"/>
         </w:rPr>
-        <w:t xml:space="preserve"> Manipulação de dados; Dashboard;</w:t>
+        <w:t xml:space="preserve"> Manipulação de dados; </w:t>
+      </w:r>
+      <w:r>
+        <w:rPr>
+          <w:rFonts w:ascii="Arial" w:eastAsia="Arial" w:hAnsi="Arial" w:cs="Arial"/>
+          <w:sz w:val="24"/>
+          <w:szCs w:val="24"/>
+        </w:rPr>
+        <w:t>, Machine Learning;</w:t>
       </w:r>
     </w:p>
     <w:p>
@@ -1445,7 +1461,23 @@
           <w:sz w:val="24"/>
           <w:szCs w:val="24"/>
         </w:rPr>
-        <w:t xml:space="preserve">um assunto onde todas empresas levam a sério ou tomam medidas apropriadas para proteger esses dados, em um mundo </w:t>
+        <w:t>um assunto onde todas</w:t>
+      </w:r>
+      <w:r>
+        <w:rPr>
+          <w:rFonts w:ascii="Arial" w:eastAsia="Arial" w:hAnsi="Arial" w:cs="Arial"/>
+          <w:sz w:val="24"/>
+          <w:szCs w:val="24"/>
+        </w:rPr>
+        <w:t xml:space="preserve"> as</w:t>
+      </w:r>
+      <w:r>
+        <w:rPr>
+          <w:rFonts w:ascii="Arial" w:eastAsia="Arial" w:hAnsi="Arial" w:cs="Arial"/>
+          <w:sz w:val="24"/>
+          <w:szCs w:val="24"/>
+        </w:rPr>
+        <w:t xml:space="preserve"> empresas levam a sério ou tomam medidas apropriadas para proteger esses dados, em um mundo </w:t>
       </w:r>
       <w:r>
         <w:rPr>
@@ -1461,7 +1493,31 @@
           <w:sz w:val="24"/>
           <w:szCs w:val="24"/>
         </w:rPr>
-        <w:t xml:space="preserve"> biometrias e identificações faciais são abundantes, chegando a causar</w:t>
+        <w:t xml:space="preserve"> biometrias e identificações faciais são abundantes, </w:t>
+      </w:r>
+      <w:r>
+        <w:rPr>
+          <w:rFonts w:ascii="Arial" w:eastAsia="Arial" w:hAnsi="Arial" w:cs="Arial"/>
+          <w:sz w:val="24"/>
+          <w:szCs w:val="24"/>
+        </w:rPr>
+        <w:t>isso</w:t>
+      </w:r>
+      <w:r>
+        <w:rPr>
+          <w:rFonts w:ascii="Arial" w:eastAsia="Arial" w:hAnsi="Arial" w:cs="Arial"/>
+          <w:sz w:val="24"/>
+          <w:szCs w:val="24"/>
+        </w:rPr>
+        <w:t xml:space="preserve"> </w:t>
+      </w:r>
+      <w:r>
+        <w:rPr>
+          <w:rFonts w:ascii="Arial" w:eastAsia="Arial" w:hAnsi="Arial" w:cs="Arial"/>
+          <w:sz w:val="24"/>
+          <w:szCs w:val="24"/>
+        </w:rPr>
+        <w:t>causa</w:t>
       </w:r>
       <w:r>
         <w:rPr>
@@ -1493,15 +1549,39 @@
           <w:sz w:val="24"/>
           <w:szCs w:val="24"/>
         </w:rPr>
-        <w:t xml:space="preserve">o tratamento realizado </w:t>
-      </w:r>
-      <w:r>
-        <w:rPr>
-          <w:rFonts w:ascii="Arial" w:eastAsia="Arial" w:hAnsi="Arial" w:cs="Arial"/>
-          <w:sz w:val="24"/>
-          <w:szCs w:val="24"/>
-        </w:rPr>
-        <w:t xml:space="preserve">com essa nova </w:t>
+        <w:t>o tratamento</w:t>
+      </w:r>
+      <w:r>
+        <w:rPr>
+          <w:rFonts w:ascii="Arial" w:eastAsia="Arial" w:hAnsi="Arial" w:cs="Arial"/>
+          <w:sz w:val="24"/>
+          <w:szCs w:val="24"/>
+        </w:rPr>
+        <w:t xml:space="preserve"> é</w:t>
+      </w:r>
+      <w:r>
+        <w:rPr>
+          <w:rFonts w:ascii="Arial" w:eastAsia="Arial" w:hAnsi="Arial" w:cs="Arial"/>
+          <w:sz w:val="24"/>
+          <w:szCs w:val="24"/>
+        </w:rPr>
+        <w:t xml:space="preserve"> realizado </w:t>
+      </w:r>
+      <w:r>
+        <w:rPr>
+          <w:rFonts w:ascii="Arial" w:eastAsia="Arial" w:hAnsi="Arial" w:cs="Arial"/>
+          <w:sz w:val="24"/>
+          <w:szCs w:val="24"/>
+        </w:rPr>
+        <w:t xml:space="preserve">com esta </w:t>
+      </w:r>
+      <w:r>
+        <w:rPr>
+          <w:rFonts w:ascii="Arial" w:eastAsia="Arial" w:hAnsi="Arial" w:cs="Arial"/>
+          <w:sz w:val="24"/>
+          <w:szCs w:val="24"/>
+        </w:rPr>
+        <w:t xml:space="preserve">nova </w:t>
       </w:r>
       <w:r>
         <w:rPr>
@@ -1529,6 +1609,14 @@
           <w:sz w:val="24"/>
           <w:szCs w:val="24"/>
         </w:rPr>
+        <w:t xml:space="preserve"> descoberta</w:t>
+      </w:r>
+      <w:r>
+        <w:rPr>
+          <w:rFonts w:ascii="Arial" w:eastAsia="Arial" w:hAnsi="Arial" w:cs="Arial"/>
+          <w:sz w:val="24"/>
+          <w:szCs w:val="24"/>
+        </w:rPr>
         <w:t>, e</w:t>
       </w:r>
       <w:r>
@@ -1562,6 +1650,14 @@
           <w:szCs w:val="24"/>
         </w:rPr>
         <w:t>LGPD)</w:t>
+      </w:r>
+      <w:r>
+        <w:rPr>
+          <w:rFonts w:ascii="Arial" w:eastAsia="Arial" w:hAnsi="Arial" w:cs="Arial"/>
+          <w:sz w:val="24"/>
+          <w:szCs w:val="24"/>
+        </w:rPr>
+        <w:t xml:space="preserve"> para tratar esse problema</w:t>
       </w:r>
       <w:r>
         <w:rPr>
@@ -1613,7 +1709,31 @@
           <w:sz w:val="24"/>
           <w:szCs w:val="24"/>
         </w:rPr>
-        <w:t xml:space="preserve"> promover a transparência no uso de dados que as empresas de tecnologia coletam na internet, seja por aplicações ou uso de serviços de terceiros pela Web,</w:t>
+        <w:t xml:space="preserve"> promover a transparência no uso de dados que as empresas de tecnologia coletam na internet, seja por aplicações ou uso de serviços de terceiros pela Web</w:t>
+      </w:r>
+      <w:r>
+        <w:rPr>
+          <w:rFonts w:ascii="Arial" w:eastAsia="Arial" w:hAnsi="Arial" w:cs="Arial"/>
+          <w:sz w:val="24"/>
+          <w:szCs w:val="24"/>
+        </w:rPr>
+        <w:t xml:space="preserve">, ela </w:t>
+      </w:r>
+      <w:r>
+        <w:rPr>
+          <w:rFonts w:ascii="Arial" w:eastAsia="Arial" w:hAnsi="Arial" w:cs="Arial"/>
+          <w:sz w:val="24"/>
+          <w:szCs w:val="24"/>
+        </w:rPr>
+        <w:t>força</w:t>
+      </w:r>
+      <w:r>
+        <w:rPr>
+          <w:rFonts w:ascii="Arial" w:eastAsia="Arial" w:hAnsi="Arial" w:cs="Arial"/>
+          <w:sz w:val="24"/>
+          <w:szCs w:val="24"/>
+        </w:rPr>
+        <w:t xml:space="preserve"> o</w:t>
       </w:r>
       <w:r>
         <w:rPr>
@@ -1629,39 +1749,63 @@
           <w:sz w:val="24"/>
           <w:szCs w:val="24"/>
         </w:rPr>
-        <w:t>levantar práticas de proteção de dados em empresas (muitas vezes as práticas seguem determinados padrões), punições para o desacato do dado pessoal/privado,</w:t>
-      </w:r>
-      <w:r>
-        <w:rPr>
-          <w:rFonts w:ascii="Arial" w:eastAsia="Arial" w:hAnsi="Arial" w:cs="Arial"/>
-          <w:sz w:val="24"/>
-          <w:szCs w:val="24"/>
-        </w:rPr>
-        <w:t xml:space="preserve"> também, a lei tem</w:t>
-      </w:r>
-      <w:r>
-        <w:rPr>
-          <w:rFonts w:ascii="Arial" w:eastAsia="Arial" w:hAnsi="Arial" w:cs="Arial"/>
-          <w:sz w:val="24"/>
-          <w:szCs w:val="24"/>
-        </w:rPr>
-        <w:t xml:space="preserve"> por</w:t>
-      </w:r>
-      <w:r>
-        <w:rPr>
-          <w:rFonts w:ascii="Arial" w:eastAsia="Arial" w:hAnsi="Arial" w:cs="Arial"/>
-          <w:sz w:val="24"/>
-          <w:szCs w:val="24"/>
-        </w:rPr>
-        <w:t xml:space="preserve"> finalidade</w:t>
-      </w:r>
-      <w:r>
-        <w:rPr>
-          <w:rFonts w:ascii="Arial" w:eastAsia="Arial" w:hAnsi="Arial" w:cs="Arial"/>
-          <w:sz w:val="24"/>
-          <w:szCs w:val="24"/>
-        </w:rPr>
-        <w:t xml:space="preserve">, </w:t>
+        <w:t>levanta</w:t>
+      </w:r>
+      <w:r>
+        <w:rPr>
+          <w:rFonts w:ascii="Arial" w:eastAsia="Arial" w:hAnsi="Arial" w:cs="Arial"/>
+          <w:sz w:val="24"/>
+          <w:szCs w:val="24"/>
+        </w:rPr>
+        <w:t>mento de</w:t>
+      </w:r>
+      <w:r>
+        <w:rPr>
+          <w:rFonts w:ascii="Arial" w:eastAsia="Arial" w:hAnsi="Arial" w:cs="Arial"/>
+          <w:sz w:val="24"/>
+          <w:szCs w:val="24"/>
+        </w:rPr>
+        <w:t xml:space="preserve"> práticas de proteção de dados em empresas (muitas vezes as práticas seguem determinados padrões), punições para o desacato do dado pessoal/privado,</w:t>
+      </w:r>
+      <w:r>
+        <w:rPr>
+          <w:rFonts w:ascii="Arial" w:eastAsia="Arial" w:hAnsi="Arial" w:cs="Arial"/>
+          <w:sz w:val="24"/>
+          <w:szCs w:val="24"/>
+        </w:rPr>
+        <w:t xml:space="preserve"> também</w:t>
+      </w:r>
+      <w:r>
+        <w:rPr>
+          <w:rFonts w:ascii="Arial" w:eastAsia="Arial" w:hAnsi="Arial" w:cs="Arial"/>
+          <w:sz w:val="24"/>
+          <w:szCs w:val="24"/>
+        </w:rPr>
+        <w:t xml:space="preserve"> como</w:t>
+      </w:r>
+      <w:r>
+        <w:rPr>
+          <w:rFonts w:ascii="Arial" w:eastAsia="Arial" w:hAnsi="Arial" w:cs="Arial"/>
+          <w:sz w:val="24"/>
+          <w:szCs w:val="24"/>
+        </w:rPr>
+        <w:t>, a finalidade</w:t>
+      </w:r>
+      <w:r>
+        <w:rPr>
+          <w:rFonts w:ascii="Arial" w:eastAsia="Arial" w:hAnsi="Arial" w:cs="Arial"/>
+          <w:sz w:val="24"/>
+          <w:szCs w:val="24"/>
+        </w:rPr>
+        <w:t xml:space="preserve"> de</w:t>
+      </w:r>
+      <w:r>
+        <w:rPr>
+          <w:rFonts w:ascii="Arial" w:eastAsia="Arial" w:hAnsi="Arial" w:cs="Arial"/>
+          <w:sz w:val="24"/>
+          <w:szCs w:val="24"/>
+        </w:rPr>
+        <w:t xml:space="preserve"> </w:t>
       </w:r>
       <w:r>
         <w:rPr>
@@ -1881,117 +2025,40 @@
       </w:pPr>
       <w:r>
         <w:rPr>
-          <w:rFonts w:ascii="Arial" w:eastAsia="Arial" w:hAnsi="Arial" w:cs="Arial"/>
-          <w:sz w:val="24"/>
-          <w:szCs w:val="24"/>
-        </w:rPr>
-        <w:t xml:space="preserve">O objetivo visado é </w:t>
-      </w:r>
-      <w:r>
-        <w:rPr>
-          <w:rFonts w:ascii="Arial" w:eastAsia="Arial" w:hAnsi="Arial" w:cs="Arial"/>
-          <w:sz w:val="24"/>
-          <w:szCs w:val="24"/>
-        </w:rPr>
-        <w:t>estudar a implementação de ferramentas</w:t>
-      </w:r>
-      <w:r>
-        <w:rPr>
-          <w:rFonts w:ascii="Arial" w:eastAsia="Arial" w:hAnsi="Arial" w:cs="Arial"/>
-          <w:sz w:val="24"/>
-          <w:szCs w:val="24"/>
-        </w:rPr>
-        <w:t xml:space="preserve"> em uma dashboard, permitindo</w:t>
-      </w:r>
-      <w:r>
-        <w:rPr>
-          <w:rFonts w:ascii="Arial" w:eastAsia="Arial" w:hAnsi="Arial" w:cs="Arial"/>
-          <w:sz w:val="24"/>
-          <w:szCs w:val="24"/>
-        </w:rPr>
-        <w:t xml:space="preserve"> ajudar n</w:t>
-      </w:r>
-      <w:r>
-        <w:rPr>
-          <w:rFonts w:ascii="Arial" w:eastAsia="Arial" w:hAnsi="Arial" w:cs="Arial"/>
-          <w:sz w:val="24"/>
-          <w:szCs w:val="24"/>
-        </w:rPr>
-        <w:t xml:space="preserve">a manipulação </w:t>
-      </w:r>
-      <w:r>
-        <w:rPr>
-          <w:rFonts w:ascii="Arial" w:eastAsia="Arial" w:hAnsi="Arial" w:cs="Arial"/>
-          <w:sz w:val="24"/>
-          <w:szCs w:val="24"/>
-        </w:rPr>
-        <w:t>de dados,</w:t>
-      </w:r>
-      <w:r>
-        <w:rPr>
-          <w:rFonts w:ascii="Arial" w:eastAsia="Arial" w:hAnsi="Arial" w:cs="Arial"/>
-          <w:sz w:val="24"/>
-          <w:szCs w:val="24"/>
-        </w:rPr>
-        <w:t xml:space="preserve"> </w:t>
-      </w:r>
-      <w:r>
-        <w:rPr>
-          <w:rFonts w:ascii="Arial" w:eastAsia="Arial" w:hAnsi="Arial" w:cs="Arial"/>
-          <w:sz w:val="24"/>
-          <w:szCs w:val="24"/>
-        </w:rPr>
-        <w:t>tratamento</w:t>
-      </w:r>
-      <w:r>
-        <w:rPr>
-          <w:rFonts w:ascii="Arial" w:eastAsia="Arial" w:hAnsi="Arial" w:cs="Arial"/>
-          <w:sz w:val="24"/>
-          <w:szCs w:val="24"/>
-        </w:rPr>
-        <w:t xml:space="preserve"> de dados, proteger os dados do usuário</w:t>
-      </w:r>
-      <w:r>
-        <w:rPr>
-          <w:rFonts w:ascii="Arial" w:eastAsia="Arial" w:hAnsi="Arial" w:cs="Arial"/>
-          <w:sz w:val="24"/>
-          <w:szCs w:val="24"/>
-        </w:rPr>
-        <w:t xml:space="preserve"> e a veracidade desses dados utilizados</w:t>
-      </w:r>
-      <w:r>
-        <w:rPr>
-          <w:rFonts w:ascii="Arial" w:eastAsia="Arial" w:hAnsi="Arial" w:cs="Arial"/>
-          <w:sz w:val="24"/>
-          <w:szCs w:val="24"/>
-        </w:rPr>
-        <w:t xml:space="preserve"> em um desenvolvimento de um software, considerando a L.G.P.D</w:t>
-      </w:r>
-      <w:r>
-        <w:rPr>
-          <w:rFonts w:ascii="Arial" w:eastAsia="Arial" w:hAnsi="Arial" w:cs="Arial"/>
+          <w:rFonts w:ascii="Arial" w:hAnsi="Arial" w:cs="Arial"/>
+          <w:color w:val="000000"/>
+          <w:sz w:val="24"/>
+          <w:szCs w:val="24"/>
+        </w:rPr>
+        <w:t>O objetivo proposto é estudar os conceitos abordados na LGPD e implementar uma ferramenta automática</w:t>
+      </w:r>
+      <w:r>
+        <w:rPr>
+          <w:rFonts w:ascii="Arial" w:hAnsi="Arial" w:cs="Arial"/>
+          <w:color w:val="000000"/>
+          <w:sz w:val="24"/>
+          <w:szCs w:val="24"/>
+        </w:rPr>
+        <w:t xml:space="preserve"> baseada em Machine Learning</w:t>
+      </w:r>
+      <w:r>
+        <w:rPr>
+          <w:rFonts w:ascii="Arial" w:hAnsi="Arial" w:cs="Arial"/>
+          <w:color w:val="000000"/>
+          <w:sz w:val="24"/>
+          <w:szCs w:val="24"/>
+        </w:rPr>
+        <w:t xml:space="preserve"> para auxiliar na manipulação de dados, tratamento de dados, e filtragem dos dados, considerando segundo a Lei, os dados que podem ser armazenados e os que devem ser descartados, e assim garantir a veracidade desses dados</w:t>
+      </w:r>
+      <w:r>
+        <w:rPr>
+          <w:rFonts w:ascii="Arial" w:hAnsi="Arial" w:cs="Arial"/>
+          <w:color w:val="000000"/>
           <w:sz w:val="24"/>
           <w:szCs w:val="24"/>
         </w:rPr>
         <w:t>.</w:t>
       </w:r>
-      <w:r>
-        <w:rPr>
-          <w:rFonts w:ascii="Arial" w:eastAsia="Arial" w:hAnsi="Arial" w:cs="Arial"/>
-          <w:sz w:val="24"/>
-          <w:szCs w:val="24"/>
-        </w:rPr>
-        <w:t xml:space="preserve"> </w:t>
-      </w:r>
-    </w:p>
-    <w:p>
-      <w:pPr>
-        <w:rPr>
-          <w:rFonts w:ascii="Arial" w:eastAsia="Arial" w:hAnsi="Arial" w:cs="Arial"/>
-          <w:sz w:val="24"/>
-          <w:szCs w:val="24"/>
-        </w:rPr>
-      </w:pPr>
       <w:r>
         <w:rPr>
           <w:rFonts w:ascii="Arial" w:eastAsia="Arial" w:hAnsi="Arial" w:cs="Arial"/>
@@ -2227,6 +2294,71 @@
     </w:p>
     <w:p>
       <w:pPr>
+        <w:pStyle w:val="PargrafodaLista"/>
+        <w:numPr>
+          <w:ilvl w:val="0"/>
+          <w:numId w:val="10"/>
+        </w:numPr>
+        <w:spacing w:line="360" w:lineRule="auto"/>
+        <w:jc w:val="both"/>
+        <w:rPr>
+          <w:rFonts w:ascii="Arial" w:eastAsia="Arial" w:hAnsi="Arial" w:cs="Arial"/>
+          <w:sz w:val="24"/>
+          <w:szCs w:val="24"/>
+        </w:rPr>
+      </w:pPr>
+      <w:r>
+        <w:rPr>
+          <w:rFonts w:ascii="Arial" w:eastAsia="Arial" w:hAnsi="Arial" w:cs="Arial"/>
+          <w:sz w:val="24"/>
+          <w:szCs w:val="24"/>
+        </w:rPr>
+        <w:t>Aprender conceitos e aplicar um modelo de Machine Learning</w:t>
+      </w:r>
+      <w:r>
+        <w:rPr>
+          <w:rFonts w:ascii="Arial" w:eastAsia="Arial" w:hAnsi="Arial" w:cs="Arial"/>
+          <w:sz w:val="24"/>
+          <w:szCs w:val="24"/>
+        </w:rPr>
+        <w:t xml:space="preserve"> utilizando TensorFlow</w:t>
+      </w:r>
+      <w:r>
+        <w:rPr>
+          <w:rFonts w:ascii="Arial" w:eastAsia="Arial" w:hAnsi="Arial" w:cs="Arial"/>
+          <w:sz w:val="24"/>
+          <w:szCs w:val="24"/>
+        </w:rPr>
+        <w:t>.</w:t>
+      </w:r>
+    </w:p>
+    <w:p>
+      <w:pPr>
+        <w:pStyle w:val="PargrafodaLista"/>
+        <w:numPr>
+          <w:ilvl w:val="0"/>
+          <w:numId w:val="10"/>
+        </w:numPr>
+        <w:spacing w:line="360" w:lineRule="auto"/>
+        <w:jc w:val="both"/>
+        <w:rPr>
+          <w:rFonts w:ascii="Arial" w:eastAsia="Arial" w:hAnsi="Arial" w:cs="Arial"/>
+          <w:sz w:val="32"/>
+          <w:szCs w:val="32"/>
+        </w:rPr>
+      </w:pPr>
+      <w:r>
+        <w:rPr>
+          <w:rFonts w:ascii="Arial" w:hAnsi="Arial" w:cs="Arial"/>
+          <w:color w:val="000000"/>
+          <w:sz w:val="24"/>
+          <w:szCs w:val="24"/>
+        </w:rPr>
+        <w:t>Implementação da ferramenta para minimizar os dados de um banco de dados, conforme a lei possa pedir.</w:t>
+      </w:r>
+    </w:p>
+    <w:p>
+      <w:pPr>
         <w:spacing w:line="360" w:lineRule="auto"/>
         <w:ind w:left="-360"/>
         <w:jc w:val="both"/>
@@ -2289,7 +2421,47 @@
           <w:sz w:val="24"/>
           <w:szCs w:val="24"/>
         </w:rPr>
-        <w:t xml:space="preserve">o, depois será feito uma </w:t>
+        <w:t xml:space="preserve">o, </w:t>
+      </w:r>
+      <w:r>
+        <w:rPr>
+          <w:rFonts w:ascii="Arial" w:eastAsia="Arial" w:hAnsi="Arial" w:cs="Arial"/>
+          <w:sz w:val="24"/>
+          <w:szCs w:val="24"/>
+        </w:rPr>
+        <w:t>logo depois será feita a criação e treinamento do modelo de Machine Learning</w:t>
+      </w:r>
+      <w:r>
+        <w:rPr>
+          <w:rFonts w:ascii="Arial" w:hAnsi="Arial" w:cs="Arial"/>
+          <w:color w:val="000000"/>
+        </w:rPr>
+        <w:t> </w:t>
+      </w:r>
+      <w:r>
+        <w:rPr>
+          <w:rFonts w:ascii="Arial" w:hAnsi="Arial" w:cs="Arial"/>
+          <w:color w:val="000000"/>
+          <w:sz w:val="24"/>
+          <w:szCs w:val="24"/>
+        </w:rPr>
+        <w:t>utilizando o TensorFlow</w:t>
+      </w:r>
+      <w:r>
+        <w:rPr>
+          <w:rFonts w:ascii="Arial" w:eastAsia="Arial" w:hAnsi="Arial" w:cs="Arial"/>
+          <w:sz w:val="24"/>
+          <w:szCs w:val="24"/>
+        </w:rPr>
+        <w:t xml:space="preserve"> para ajudar na manipulação e filtrar os dados, por fim</w:t>
+      </w:r>
+      <w:r>
+        <w:rPr>
+          <w:rFonts w:ascii="Arial" w:eastAsia="Arial" w:hAnsi="Arial" w:cs="Arial"/>
+          <w:sz w:val="24"/>
+          <w:szCs w:val="24"/>
+        </w:rPr>
+        <w:t xml:space="preserve"> será feito uma </w:t>
       </w:r>
       <w:r>
         <w:rPr>
@@ -2475,7 +2647,7 @@
           <w:sz w:val="24"/>
           <w:szCs w:val="24"/>
         </w:rPr>
-        <w:t xml:space="preserve"> Livros (digitais ou físicos)</w:t>
+        <w:t>Livros (digitais ou físicos)</w:t>
       </w:r>
     </w:p>
     <w:p>
@@ -2547,6 +2719,7 @@
           <w:sz w:val="24"/>
           <w:szCs w:val="24"/>
         </w:rPr>
+        <w:lastRenderedPageBreak/>
         <w:t>Jornais e revistas da área de tecnologia e direito.</w:t>
       </w:r>
     </w:p>
@@ -2565,67 +2738,21 @@
           <w:szCs w:val="24"/>
         </w:rPr>
       </w:pPr>
-      <w:proofErr w:type="spellStart"/>
-      <w:r>
-        <w:rPr>
-          <w:rFonts w:ascii="Arial" w:eastAsia="Arial" w:hAnsi="Arial" w:cs="Arial"/>
-          <w:sz w:val="24"/>
-          <w:szCs w:val="24"/>
-        </w:rPr>
-        <w:t>React</w:t>
-      </w:r>
-      <w:proofErr w:type="spellEnd"/>
-      <w:r>
-        <w:rPr>
-          <w:rFonts w:ascii="Arial" w:eastAsia="Arial" w:hAnsi="Arial" w:cs="Arial"/>
-          <w:sz w:val="24"/>
-          <w:szCs w:val="24"/>
-        </w:rPr>
-        <w:t xml:space="preserve"> JS</w:t>
-      </w:r>
-      <w:r>
-        <w:rPr>
-          <w:rFonts w:ascii="Arial" w:eastAsia="Arial" w:hAnsi="Arial" w:cs="Arial"/>
-          <w:sz w:val="24"/>
-          <w:szCs w:val="24"/>
-        </w:rPr>
-        <w:t xml:space="preserve"> com framework </w:t>
-      </w:r>
-      <w:proofErr w:type="spellStart"/>
-      <w:r>
-        <w:rPr>
-          <w:rFonts w:ascii="Arial" w:eastAsia="Arial" w:hAnsi="Arial" w:cs="Arial"/>
-          <w:sz w:val="24"/>
-          <w:szCs w:val="24"/>
-        </w:rPr>
-        <w:t>bootstrap</w:t>
-      </w:r>
-      <w:proofErr w:type="spellEnd"/>
-      <w:r>
-        <w:rPr>
-          <w:rFonts w:ascii="Arial" w:eastAsia="Arial" w:hAnsi="Arial" w:cs="Arial"/>
-          <w:sz w:val="24"/>
-          <w:szCs w:val="24"/>
-        </w:rPr>
-        <w:t xml:space="preserve"> para o </w:t>
-      </w:r>
-      <w:proofErr w:type="spellStart"/>
-      <w:r>
-        <w:rPr>
-          <w:rFonts w:ascii="Arial" w:eastAsia="Arial" w:hAnsi="Arial" w:cs="Arial"/>
-          <w:sz w:val="24"/>
-          <w:szCs w:val="24"/>
-        </w:rPr>
-        <w:t>frontend</w:t>
-      </w:r>
-      <w:proofErr w:type="spellEnd"/>
-      <w:r>
-        <w:rPr>
-          <w:rFonts w:ascii="Arial" w:eastAsia="Arial" w:hAnsi="Arial" w:cs="Arial"/>
-          <w:sz w:val="24"/>
-          <w:szCs w:val="24"/>
-        </w:rPr>
-        <w:t>.</w:t>
+      <w:r>
+        <w:rPr>
+          <w:rFonts w:ascii="Arial" w:eastAsia="Arial" w:hAnsi="Arial" w:cs="Arial"/>
+          <w:sz w:val="24"/>
+          <w:szCs w:val="24"/>
+        </w:rPr>
+        <w:t>React JS</w:t>
+      </w:r>
+      <w:r>
+        <w:rPr>
+          <w:rFonts w:ascii="Arial" w:eastAsia="Arial" w:hAnsi="Arial" w:cs="Arial"/>
+          <w:sz w:val="24"/>
+          <w:szCs w:val="24"/>
+        </w:rPr>
+        <w:t xml:space="preserve"> com framework bootstrap para o frontend.</w:t>
       </w:r>
     </w:p>
     <w:p>
@@ -2681,25 +2808,7 @@
           <w:sz w:val="24"/>
           <w:szCs w:val="24"/>
         </w:rPr>
-        <w:t xml:space="preserve">Editor de texto Visual Studio </w:t>
-      </w:r>
-      <w:proofErr w:type="spellStart"/>
-      <w:r>
-        <w:rPr>
-          <w:rFonts w:ascii="Arial" w:eastAsia="Arial" w:hAnsi="Arial" w:cs="Arial"/>
-          <w:sz w:val="24"/>
-          <w:szCs w:val="24"/>
-        </w:rPr>
-        <w:t>Code</w:t>
-      </w:r>
-      <w:proofErr w:type="spellEnd"/>
-      <w:r>
-        <w:rPr>
-          <w:rFonts w:ascii="Arial" w:eastAsia="Arial" w:hAnsi="Arial" w:cs="Arial"/>
-          <w:sz w:val="24"/>
-          <w:szCs w:val="24"/>
-        </w:rPr>
-        <w:t xml:space="preserve"> com extensões.</w:t>
+        <w:t>Editor de texto Visual Studio Code com extensões.</w:t>
       </w:r>
     </w:p>
     <w:p>
@@ -2724,6 +2833,30 @@
           <w:szCs w:val="24"/>
         </w:rPr>
         <w:t>Utilizar um projeto em desenvolvimento para um uso de caso.</w:t>
+      </w:r>
+    </w:p>
+    <w:p>
+      <w:pPr>
+        <w:pStyle w:val="PargrafodaLista"/>
+        <w:numPr>
+          <w:ilvl w:val="0"/>
+          <w:numId w:val="11"/>
+        </w:numPr>
+        <w:spacing w:line="360" w:lineRule="auto"/>
+        <w:jc w:val="both"/>
+        <w:rPr>
+          <w:rFonts w:ascii="Arial" w:eastAsia="Arial" w:hAnsi="Arial" w:cs="Arial"/>
+          <w:sz w:val="24"/>
+          <w:szCs w:val="24"/>
+        </w:rPr>
+      </w:pPr>
+      <w:r>
+        <w:rPr>
+          <w:rFonts w:ascii="Arial" w:eastAsia="Arial" w:hAnsi="Arial" w:cs="Arial"/>
+          <w:sz w:val="24"/>
+          <w:szCs w:val="24"/>
+        </w:rPr>
+        <w:t>Tensorflow para Machine Learning</w:t>
       </w:r>
     </w:p>
     <w:p>
@@ -2766,7 +2899,6 @@
           <w:sz w:val="28"/>
           <w:szCs w:val="28"/>
         </w:rPr>
-        <w:lastRenderedPageBreak/>
         <w:t>6. CRONOGRAMA DE EXECUÇÃO</w:t>
       </w:r>
     </w:p>
@@ -2963,6 +3095,30 @@
           <w:szCs w:val="24"/>
         </w:rPr>
         <w:t>Desenvolvimento da API para alimentar dados para serem mapeados na dashboard</w:t>
+      </w:r>
+      <w:r>
+        <w:rPr>
+          <w:rFonts w:ascii="Arial" w:eastAsia="Arial" w:hAnsi="Arial" w:cs="Arial"/>
+          <w:sz w:val="24"/>
+          <w:szCs w:val="24"/>
+        </w:rPr>
+        <w:t xml:space="preserve"> e o </w:t>
+      </w:r>
+      <w:r>
+        <w:rPr>
+          <w:rFonts w:ascii="Arial" w:eastAsia="Arial" w:hAnsi="Arial" w:cs="Arial"/>
+          <w:sz w:val="24"/>
+          <w:szCs w:val="24"/>
+        </w:rPr>
+        <w:t>início</w:t>
+      </w:r>
+      <w:r>
+        <w:rPr>
+          <w:rFonts w:ascii="Arial" w:eastAsia="Arial" w:hAnsi="Arial" w:cs="Arial"/>
+          <w:sz w:val="24"/>
+          <w:szCs w:val="24"/>
+        </w:rPr>
+        <w:t xml:space="preserve"> do modelo de Machine learning.</w:t>
       </w:r>
     </w:p>
     <w:p>
@@ -4982,6 +5138,7 @@
                 <w:sz w:val="24"/>
                 <w:szCs w:val="24"/>
               </w:rPr>
+              <w:lastRenderedPageBreak/>
               <w:t>Fase 10</w:t>
             </w:r>
           </w:p>
@@ -5306,7 +5463,6 @@
     </w:tbl>
     <w:p>
       <w:pPr>
-        <w:spacing w:line="360" w:lineRule="auto"/>
         <w:rPr>
           <w:rFonts w:ascii="Arial" w:eastAsia="Arial" w:hAnsi="Arial" w:cs="Arial"/>
           <w:b/>
@@ -5317,13 +5473,22 @@
     </w:p>
     <w:p>
       <w:pPr>
+        <w:spacing w:line="360" w:lineRule="auto"/>
+        <w:rPr>
+          <w:rFonts w:ascii="Arial" w:eastAsia="Arial" w:hAnsi="Arial" w:cs="Arial"/>
+          <w:sz w:val="24"/>
+          <w:szCs w:val="24"/>
+        </w:rPr>
+      </w:pPr>
+      <w:r>
         <w:rPr>
           <w:rFonts w:ascii="Arial" w:eastAsia="Arial" w:hAnsi="Arial" w:cs="Arial"/>
           <w:b/>
           <w:sz w:val="28"/>
           <w:szCs w:val="28"/>
         </w:rPr>
-      </w:pPr>
+        <w:t>7</w:t>
+      </w:r>
       <w:r>
         <w:rPr>
           <w:rFonts w:ascii="Arial" w:eastAsia="Arial" w:hAnsi="Arial" w:cs="Arial"/>
@@ -5331,34 +5496,6 @@
           <w:sz w:val="28"/>
           <w:szCs w:val="28"/>
         </w:rPr>
-        <w:br w:type="page"/>
-      </w:r>
-    </w:p>
-    <w:p>
-      <w:pPr>
-        <w:rPr>
-          <w:rFonts w:ascii="Arial" w:eastAsia="Arial" w:hAnsi="Arial" w:cs="Arial"/>
-          <w:sz w:val="24"/>
-          <w:szCs w:val="24"/>
-        </w:rPr>
-      </w:pPr>
-      <w:r>
-        <w:rPr>
-          <w:rFonts w:ascii="Arial" w:eastAsia="Arial" w:hAnsi="Arial" w:cs="Arial"/>
-          <w:b/>
-          <w:sz w:val="28"/>
-          <w:szCs w:val="28"/>
-        </w:rPr>
-        <w:lastRenderedPageBreak/>
-        <w:t>7</w:t>
-      </w:r>
-      <w:r>
-        <w:rPr>
-          <w:rFonts w:ascii="Arial" w:eastAsia="Arial" w:hAnsi="Arial" w:cs="Arial"/>
-          <w:b/>
-          <w:sz w:val="28"/>
-          <w:szCs w:val="28"/>
-        </w:rPr>
         <w:t>. BIBLIOGRAFIA BÁSICA</w:t>
       </w:r>
     </w:p>
@@ -5380,29 +5517,8 @@
           <w:szCs w:val="24"/>
           <w:lang w:val="en-US"/>
         </w:rPr>
-        <w:t xml:space="preserve">Carvalho, Atur </w:t>
-      </w:r>
-      <w:proofErr w:type="spellStart"/>
-      <w:r>
-        <w:rPr>
-          <w:rFonts w:ascii="Arial" w:eastAsia="Arial" w:hAnsi="Arial" w:cs="Arial"/>
-          <w:sz w:val="24"/>
-          <w:szCs w:val="24"/>
-          <w:lang w:val="en-US"/>
-        </w:rPr>
-        <w:t>Potiguara</w:t>
-      </w:r>
-      <w:proofErr w:type="spellEnd"/>
-      <w:r>
-        <w:rPr>
-          <w:rFonts w:ascii="Arial" w:eastAsia="Arial" w:hAnsi="Arial" w:cs="Arial"/>
-          <w:sz w:val="24"/>
-          <w:szCs w:val="24"/>
-          <w:lang w:val="en-US"/>
-        </w:rPr>
-        <w:t xml:space="preserve"> e Canedo, Edna Dias </w:t>
-      </w:r>
-      <w:proofErr w:type="spellStart"/>
+        <w:t xml:space="preserve">Carvalho, Atur Potiguara e Canedo, Edna Dias </w:t>
+      </w:r>
       <w:r>
         <w:rPr>
           <w:rFonts w:ascii="Arial" w:eastAsia="Arial" w:hAnsi="Arial" w:cs="Arial"/>
@@ -5412,9 +5528,8 @@
           <w:szCs w:val="24"/>
           <w:lang w:val="en-US"/>
         </w:rPr>
-        <w:t>Proposta</w:t>
-      </w:r>
-      <w:proofErr w:type="spellEnd"/>
+        <w:t>Proposta de um framework de compliance à Lei Geral de Proteção de Dados (LGPD): Um estudo de caso para prevenção de fraude no context de Big Data</w:t>
+      </w:r>
       <w:r>
         <w:rPr>
           <w:rFonts w:ascii="Arial" w:eastAsia="Arial" w:hAnsi="Arial" w:cs="Arial"/>
@@ -5424,243 +5539,61 @@
           <w:szCs w:val="24"/>
           <w:lang w:val="en-US"/>
         </w:rPr>
-        <w:t xml:space="preserve"> de um framework de compliance à Lei Geral de </w:t>
-      </w:r>
-      <w:proofErr w:type="spellStart"/>
-      <w:r>
-        <w:rPr>
-          <w:rFonts w:ascii="Arial" w:eastAsia="Arial" w:hAnsi="Arial" w:cs="Arial"/>
-          <w:b/>
-          <w:bCs/>
+        <w:t>,</w:t>
+      </w:r>
+      <w:r>
+        <w:rPr>
+          <w:rFonts w:ascii="Arial" w:eastAsia="Arial" w:hAnsi="Arial" w:cs="Arial"/>
           <w:sz w:val="24"/>
           <w:szCs w:val="24"/>
           <w:lang w:val="en-US"/>
         </w:rPr>
-        <w:t>Proteção</w:t>
-      </w:r>
-      <w:proofErr w:type="spellEnd"/>
-      <w:r>
-        <w:rPr>
-          <w:rFonts w:ascii="Arial" w:eastAsia="Arial" w:hAnsi="Arial" w:cs="Arial"/>
-          <w:b/>
-          <w:bCs/>
+        <w:t xml:space="preserve"> </w:t>
+      </w:r>
+      <w:r>
+        <w:rPr>
+          <w:rFonts w:ascii="Arial" w:eastAsia="Arial" w:hAnsi="Arial" w:cs="Arial"/>
           <w:sz w:val="24"/>
           <w:szCs w:val="24"/>
           <w:lang w:val="en-US"/>
         </w:rPr>
-        <w:t xml:space="preserve"> de Dados (LGPD): Um </w:t>
-      </w:r>
-      <w:proofErr w:type="spellStart"/>
-      <w:r>
-        <w:rPr>
-          <w:rFonts w:ascii="Arial" w:eastAsia="Arial" w:hAnsi="Arial" w:cs="Arial"/>
-          <w:b/>
-          <w:bCs/>
+        <w:t>p.1-88</w:t>
+      </w:r>
+      <w:r>
+        <w:rPr>
+          <w:rFonts w:ascii="Arial" w:eastAsia="Arial" w:hAnsi="Arial" w:cs="Arial"/>
           <w:sz w:val="24"/>
           <w:szCs w:val="24"/>
           <w:lang w:val="en-US"/>
         </w:rPr>
-        <w:t>estudo</w:t>
-      </w:r>
-      <w:proofErr w:type="spellEnd"/>
-      <w:r>
-        <w:rPr>
-          <w:rFonts w:ascii="Arial" w:eastAsia="Arial" w:hAnsi="Arial" w:cs="Arial"/>
-          <w:b/>
-          <w:bCs/>
+        <w:t xml:space="preserve"> páginas,</w:t>
+      </w:r>
+      <w:r>
+        <w:rPr>
+          <w:rFonts w:ascii="Arial" w:eastAsia="Arial" w:hAnsi="Arial" w:cs="Arial"/>
           <w:sz w:val="24"/>
           <w:szCs w:val="24"/>
           <w:lang w:val="en-US"/>
         </w:rPr>
-        <w:t xml:space="preserve"> de </w:t>
-      </w:r>
-      <w:proofErr w:type="spellStart"/>
-      <w:r>
-        <w:rPr>
-          <w:rFonts w:ascii="Arial" w:eastAsia="Arial" w:hAnsi="Arial" w:cs="Arial"/>
-          <w:b/>
-          <w:bCs/>
+        <w:t xml:space="preserve"> </w:t>
+      </w:r>
+      <w:r>
+        <w:rPr>
+          <w:rFonts w:ascii="Arial" w:eastAsia="Arial" w:hAnsi="Arial" w:cs="Arial"/>
           <w:sz w:val="24"/>
           <w:szCs w:val="24"/>
           <w:lang w:val="en-US"/>
         </w:rPr>
-        <w:t>caso</w:t>
-      </w:r>
-      <w:proofErr w:type="spellEnd"/>
-      <w:r>
-        <w:rPr>
-          <w:rFonts w:ascii="Arial" w:eastAsia="Arial" w:hAnsi="Arial" w:cs="Arial"/>
-          <w:b/>
-          <w:bCs/>
+        <w:t xml:space="preserve">2021, </w:t>
+      </w:r>
+      <w:r>
+        <w:rPr>
+          <w:rFonts w:ascii="Arial" w:eastAsia="Arial" w:hAnsi="Arial" w:cs="Arial"/>
           <w:sz w:val="24"/>
           <w:szCs w:val="24"/>
           <w:lang w:val="en-US"/>
         </w:rPr>
-        <w:t xml:space="preserve"> para </w:t>
-      </w:r>
-      <w:proofErr w:type="spellStart"/>
-      <w:r>
-        <w:rPr>
-          <w:rFonts w:ascii="Arial" w:eastAsia="Arial" w:hAnsi="Arial" w:cs="Arial"/>
-          <w:b/>
-          <w:bCs/>
-          <w:sz w:val="24"/>
-          <w:szCs w:val="24"/>
-          <w:lang w:val="en-US"/>
-        </w:rPr>
-        <w:t>prevenção</w:t>
-      </w:r>
-      <w:proofErr w:type="spellEnd"/>
-      <w:r>
-        <w:rPr>
-          <w:rFonts w:ascii="Arial" w:eastAsia="Arial" w:hAnsi="Arial" w:cs="Arial"/>
-          <w:b/>
-          <w:bCs/>
-          <w:sz w:val="24"/>
-          <w:szCs w:val="24"/>
-          <w:lang w:val="en-US"/>
-        </w:rPr>
-        <w:t xml:space="preserve"> de </w:t>
-      </w:r>
-      <w:proofErr w:type="spellStart"/>
-      <w:r>
-        <w:rPr>
-          <w:rFonts w:ascii="Arial" w:eastAsia="Arial" w:hAnsi="Arial" w:cs="Arial"/>
-          <w:b/>
-          <w:bCs/>
-          <w:sz w:val="24"/>
-          <w:szCs w:val="24"/>
-          <w:lang w:val="en-US"/>
-        </w:rPr>
-        <w:t>fraude</w:t>
-      </w:r>
-      <w:proofErr w:type="spellEnd"/>
-      <w:r>
-        <w:rPr>
-          <w:rFonts w:ascii="Arial" w:eastAsia="Arial" w:hAnsi="Arial" w:cs="Arial"/>
-          <w:b/>
-          <w:bCs/>
-          <w:sz w:val="24"/>
-          <w:szCs w:val="24"/>
-          <w:lang w:val="en-US"/>
-        </w:rPr>
-        <w:t xml:space="preserve"> no context de Big Data</w:t>
-      </w:r>
-      <w:r>
-        <w:rPr>
-          <w:rFonts w:ascii="Arial" w:eastAsia="Arial" w:hAnsi="Arial" w:cs="Arial"/>
-          <w:b/>
-          <w:bCs/>
-          <w:sz w:val="24"/>
-          <w:szCs w:val="24"/>
-          <w:lang w:val="en-US"/>
-        </w:rPr>
-        <w:t>,</w:t>
-      </w:r>
-      <w:r>
-        <w:rPr>
-          <w:rFonts w:ascii="Arial" w:eastAsia="Arial" w:hAnsi="Arial" w:cs="Arial"/>
-          <w:sz w:val="24"/>
-          <w:szCs w:val="24"/>
-          <w:lang w:val="en-US"/>
-        </w:rPr>
-        <w:t xml:space="preserve"> </w:t>
-      </w:r>
-      <w:r>
-        <w:rPr>
-          <w:rFonts w:ascii="Arial" w:eastAsia="Arial" w:hAnsi="Arial" w:cs="Arial"/>
-          <w:sz w:val="24"/>
-          <w:szCs w:val="24"/>
-          <w:lang w:val="en-US"/>
-        </w:rPr>
-        <w:t>p.1-88</w:t>
-      </w:r>
-      <w:r>
-        <w:rPr>
-          <w:rFonts w:ascii="Arial" w:eastAsia="Arial" w:hAnsi="Arial" w:cs="Arial"/>
-          <w:sz w:val="24"/>
-          <w:szCs w:val="24"/>
-          <w:lang w:val="en-US"/>
-        </w:rPr>
-        <w:t xml:space="preserve"> </w:t>
-      </w:r>
-      <w:proofErr w:type="spellStart"/>
-      <w:r>
-        <w:rPr>
-          <w:rFonts w:ascii="Arial" w:eastAsia="Arial" w:hAnsi="Arial" w:cs="Arial"/>
-          <w:sz w:val="24"/>
-          <w:szCs w:val="24"/>
-          <w:lang w:val="en-US"/>
-        </w:rPr>
-        <w:t>páginas</w:t>
-      </w:r>
-      <w:proofErr w:type="spellEnd"/>
-      <w:r>
-        <w:rPr>
-          <w:rFonts w:ascii="Arial" w:eastAsia="Arial" w:hAnsi="Arial" w:cs="Arial"/>
-          <w:sz w:val="24"/>
-          <w:szCs w:val="24"/>
-          <w:lang w:val="en-US"/>
-        </w:rPr>
-        <w:t>,</w:t>
-      </w:r>
-      <w:r>
-        <w:rPr>
-          <w:rFonts w:ascii="Arial" w:eastAsia="Arial" w:hAnsi="Arial" w:cs="Arial"/>
-          <w:sz w:val="24"/>
-          <w:szCs w:val="24"/>
-          <w:lang w:val="en-US"/>
-        </w:rPr>
-        <w:t xml:space="preserve"> </w:t>
-      </w:r>
-      <w:r>
-        <w:rPr>
-          <w:rFonts w:ascii="Arial" w:eastAsia="Arial" w:hAnsi="Arial" w:cs="Arial"/>
-          <w:sz w:val="24"/>
-          <w:szCs w:val="24"/>
-          <w:lang w:val="en-US"/>
-        </w:rPr>
-        <w:t xml:space="preserve">2021, </w:t>
-      </w:r>
-      <w:proofErr w:type="spellStart"/>
-      <w:r>
-        <w:rPr>
-          <w:rFonts w:ascii="Arial" w:eastAsia="Arial" w:hAnsi="Arial" w:cs="Arial"/>
-          <w:sz w:val="24"/>
-          <w:szCs w:val="24"/>
-          <w:lang w:val="en-US"/>
-        </w:rPr>
-        <w:t>Disponível</w:t>
-      </w:r>
-      <w:proofErr w:type="spellEnd"/>
-      <w:r>
-        <w:rPr>
-          <w:rFonts w:ascii="Arial" w:eastAsia="Arial" w:hAnsi="Arial" w:cs="Arial"/>
-          <w:sz w:val="24"/>
-          <w:szCs w:val="24"/>
-          <w:lang w:val="en-US"/>
-        </w:rPr>
-        <w:t xml:space="preserve"> </w:t>
-      </w:r>
-      <w:proofErr w:type="spellStart"/>
-      <w:r>
-        <w:rPr>
-          <w:rFonts w:ascii="Arial" w:eastAsia="Arial" w:hAnsi="Arial" w:cs="Arial"/>
-          <w:sz w:val="24"/>
-          <w:szCs w:val="24"/>
-          <w:lang w:val="en-US"/>
-        </w:rPr>
-        <w:t>em</w:t>
-      </w:r>
-      <w:proofErr w:type="spellEnd"/>
-      <w:r>
-        <w:rPr>
-          <w:rFonts w:ascii="Arial" w:eastAsia="Arial" w:hAnsi="Arial" w:cs="Arial"/>
-          <w:sz w:val="24"/>
-          <w:szCs w:val="24"/>
-          <w:lang w:val="en-US"/>
-        </w:rPr>
-        <w:t xml:space="preserve">: </w:t>
+        <w:t xml:space="preserve">Disponível em: </w:t>
       </w:r>
       <w:r>
         <w:rPr>
@@ -5715,7 +5648,6 @@
         </w:rPr>
         <w:t xml:space="preserve">Otávia, Luciana Silva </w:t>
       </w:r>
-      <w:proofErr w:type="spellStart"/>
       <w:r>
         <w:rPr>
           <w:rFonts w:ascii="Arial" w:eastAsia="Arial" w:hAnsi="Arial" w:cs="Arial"/>
@@ -5725,117 +5657,26 @@
           <w:szCs w:val="24"/>
           <w:lang w:val="en-US"/>
         </w:rPr>
-        <w:t>Privacidade</w:t>
-      </w:r>
-      <w:proofErr w:type="spellEnd"/>
-      <w:r>
-        <w:rPr>
-          <w:rFonts w:ascii="Arial" w:eastAsia="Arial" w:hAnsi="Arial" w:cs="Arial"/>
-          <w:b/>
-          <w:bCs/>
+        <w:t>Privacidade, algoritmos inteligentes e future</w:t>
+      </w:r>
+      <w:r>
+        <w:rPr>
+          <w:rFonts w:ascii="Arial" w:eastAsia="Arial" w:hAnsi="Arial" w:cs="Arial"/>
           <w:sz w:val="24"/>
           <w:szCs w:val="24"/>
           <w:lang w:val="en-US"/>
         </w:rPr>
-        <w:t xml:space="preserve">, </w:t>
-      </w:r>
-      <w:proofErr w:type="spellStart"/>
-      <w:r>
-        <w:rPr>
-          <w:rFonts w:ascii="Arial" w:eastAsia="Arial" w:hAnsi="Arial" w:cs="Arial"/>
-          <w:b/>
-          <w:bCs/>
+        <w:t>, 2020, Di</w:t>
+      </w:r>
+      <w:r>
+        <w:rPr>
+          <w:rFonts w:ascii="Arial" w:eastAsia="Arial" w:hAnsi="Arial" w:cs="Arial"/>
           <w:sz w:val="24"/>
           <w:szCs w:val="24"/>
           <w:lang w:val="en-US"/>
         </w:rPr>
-        <w:t>algoritmos</w:t>
-      </w:r>
-      <w:proofErr w:type="spellEnd"/>
-      <w:r>
-        <w:rPr>
-          <w:rFonts w:ascii="Arial" w:eastAsia="Arial" w:hAnsi="Arial" w:cs="Arial"/>
-          <w:b/>
-          <w:bCs/>
-          <w:sz w:val="24"/>
-          <w:szCs w:val="24"/>
-          <w:lang w:val="en-US"/>
-        </w:rPr>
-        <w:t xml:space="preserve"> </w:t>
-      </w:r>
-      <w:proofErr w:type="spellStart"/>
-      <w:r>
-        <w:rPr>
-          <w:rFonts w:ascii="Arial" w:eastAsia="Arial" w:hAnsi="Arial" w:cs="Arial"/>
-          <w:b/>
-          <w:bCs/>
-          <w:sz w:val="24"/>
-          <w:szCs w:val="24"/>
-          <w:lang w:val="en-US"/>
-        </w:rPr>
-        <w:t>inteligentes</w:t>
-      </w:r>
-      <w:proofErr w:type="spellEnd"/>
-      <w:r>
-        <w:rPr>
-          <w:rFonts w:ascii="Arial" w:eastAsia="Arial" w:hAnsi="Arial" w:cs="Arial"/>
-          <w:b/>
-          <w:bCs/>
-          <w:sz w:val="24"/>
-          <w:szCs w:val="24"/>
-          <w:lang w:val="en-US"/>
-        </w:rPr>
-        <w:t xml:space="preserve"> e future</w:t>
-      </w:r>
-      <w:r>
-        <w:rPr>
-          <w:rFonts w:ascii="Arial" w:eastAsia="Arial" w:hAnsi="Arial" w:cs="Arial"/>
-          <w:sz w:val="24"/>
-          <w:szCs w:val="24"/>
-          <w:lang w:val="en-US"/>
-        </w:rPr>
-        <w:t xml:space="preserve">, 2020, </w:t>
-      </w:r>
-      <w:proofErr w:type="spellStart"/>
-      <w:r>
-        <w:rPr>
-          <w:rFonts w:ascii="Arial" w:eastAsia="Arial" w:hAnsi="Arial" w:cs="Arial"/>
-          <w:sz w:val="24"/>
-          <w:szCs w:val="24"/>
-          <w:lang w:val="en-US"/>
-        </w:rPr>
-        <w:t>Di</w:t>
-      </w:r>
-      <w:r>
-        <w:rPr>
-          <w:rFonts w:ascii="Arial" w:eastAsia="Arial" w:hAnsi="Arial" w:cs="Arial"/>
-          <w:sz w:val="24"/>
-          <w:szCs w:val="24"/>
-          <w:lang w:val="en-US"/>
-        </w:rPr>
-        <w:t>sponível</w:t>
-      </w:r>
-      <w:proofErr w:type="spellEnd"/>
-      <w:r>
-        <w:rPr>
-          <w:rFonts w:ascii="Arial" w:eastAsia="Arial" w:hAnsi="Arial" w:cs="Arial"/>
-          <w:sz w:val="24"/>
-          <w:szCs w:val="24"/>
-          <w:lang w:val="en-US"/>
-        </w:rPr>
-        <w:t xml:space="preserve"> </w:t>
-      </w:r>
-      <w:proofErr w:type="spellStart"/>
-      <w:r>
-        <w:rPr>
-          <w:rFonts w:ascii="Arial" w:eastAsia="Arial" w:hAnsi="Arial" w:cs="Arial"/>
-          <w:sz w:val="24"/>
-          <w:szCs w:val="24"/>
-          <w:lang w:val="en-US"/>
-        </w:rPr>
-        <w:t>em</w:t>
-      </w:r>
-      <w:proofErr w:type="spellEnd"/>
+        <w:t>sponível em</w:t>
+      </w:r>
       <w:r>
         <w:rPr>
           <w:rFonts w:ascii="Arial" w:eastAsia="Arial" w:hAnsi="Arial" w:cs="Arial"/>
@@ -5907,9 +5748,8 @@
           <w:szCs w:val="24"/>
           <w:lang w:val="en-US"/>
         </w:rPr>
-        <w:t xml:space="preserve">Framework para </w:t>
-      </w:r>
-      <w:proofErr w:type="spellStart"/>
+        <w:t>Framework para identificar o nível de conformidade das empresas brasileiras do setor químico no processo de adequação à lei geral de proteção de dados pessoais</w:t>
+      </w:r>
       <w:r>
         <w:rPr>
           <w:rFonts w:ascii="Arial" w:eastAsia="Arial" w:hAnsi="Arial" w:cs="Arial"/>
@@ -5919,9 +5759,83 @@
           <w:szCs w:val="24"/>
           <w:lang w:val="en-US"/>
         </w:rPr>
-        <w:t>identificar</w:t>
-      </w:r>
-      <w:proofErr w:type="spellEnd"/>
+        <w:t>,</w:t>
+      </w:r>
+      <w:r>
+        <w:rPr>
+          <w:rFonts w:ascii="Arial" w:eastAsia="Arial" w:hAnsi="Arial" w:cs="Arial"/>
+          <w:sz w:val="24"/>
+          <w:szCs w:val="24"/>
+          <w:lang w:val="en-US"/>
+        </w:rPr>
+        <w:t xml:space="preserve"> p. 23-</w:t>
+      </w:r>
+      <w:r>
+        <w:rPr>
+          <w:rFonts w:ascii="Arial" w:eastAsia="Arial" w:hAnsi="Arial" w:cs="Arial"/>
+          <w:sz w:val="24"/>
+          <w:szCs w:val="24"/>
+          <w:lang w:val="en-US"/>
+        </w:rPr>
+        <w:t>79</w:t>
+      </w:r>
+      <w:r>
+        <w:rPr>
+          <w:rFonts w:ascii="Arial" w:eastAsia="Arial" w:hAnsi="Arial" w:cs="Arial"/>
+          <w:sz w:val="24"/>
+          <w:szCs w:val="24"/>
+          <w:lang w:val="en-US"/>
+        </w:rPr>
+        <w:t>, 2021</w:t>
+      </w:r>
+      <w:r>
+        <w:rPr>
+          <w:rFonts w:ascii="Arial" w:eastAsia="Arial" w:hAnsi="Arial" w:cs="Arial"/>
+          <w:sz w:val="24"/>
+          <w:szCs w:val="24"/>
+          <w:lang w:val="en-US"/>
+        </w:rPr>
+        <w:t>, Disponível em: &lt;</w:t>
+      </w:r>
+      <w:r>
+        <w:rPr>
+          <w:rFonts w:ascii="Arial" w:eastAsia="Arial" w:hAnsi="Arial" w:cs="Arial"/>
+          <w:sz w:val="24"/>
+          <w:szCs w:val="24"/>
+          <w:lang w:val="en-US"/>
+        </w:rPr>
+        <w:t>https://repositorio.ufsc.br/handle/123456789/222071</w:t>
+      </w:r>
+      <w:r>
+        <w:rPr>
+          <w:rFonts w:ascii="Arial" w:eastAsia="Arial" w:hAnsi="Arial" w:cs="Arial"/>
+          <w:sz w:val="24"/>
+          <w:szCs w:val="24"/>
+          <w:lang w:val="en-US"/>
+        </w:rPr>
+        <w:t>&gt;</w:t>
+      </w:r>
+    </w:p>
+    <w:p>
+      <w:pPr>
+        <w:spacing w:before="240" w:line="360" w:lineRule="auto"/>
+        <w:jc w:val="both"/>
+        <w:rPr>
+          <w:rFonts w:ascii="Arial" w:eastAsia="Arial" w:hAnsi="Arial" w:cs="Arial"/>
+          <w:sz w:val="24"/>
+          <w:szCs w:val="24"/>
+          <w:lang w:val="en-US"/>
+        </w:rPr>
+      </w:pPr>
+      <w:r>
+        <w:rPr>
+          <w:rFonts w:ascii="Arial" w:eastAsia="Arial" w:hAnsi="Arial" w:cs="Arial"/>
+          <w:sz w:val="24"/>
+          <w:szCs w:val="24"/>
+          <w:lang w:val="en-US"/>
+        </w:rPr>
+        <w:t xml:space="preserve">Buchain, Luiz Carlos, </w:t>
+      </w:r>
       <w:r>
         <w:rPr>
           <w:rFonts w:ascii="Arial" w:eastAsia="Arial" w:hAnsi="Arial" w:cs="Arial"/>
@@ -5931,9 +5845,119 @@
           <w:szCs w:val="24"/>
           <w:lang w:val="en-US"/>
         </w:rPr>
-        <w:t xml:space="preserve"> o </w:t>
-      </w:r>
-      <w:proofErr w:type="spellStart"/>
+        <w:t>A Lei Geral de Proteção de Dados: Noções Gerais,</w:t>
+      </w:r>
+      <w:r>
+        <w:rPr>
+          <w:rFonts w:ascii="Arial" w:eastAsia="Arial" w:hAnsi="Arial" w:cs="Arial"/>
+          <w:sz w:val="24"/>
+          <w:szCs w:val="24"/>
+          <w:lang w:val="en-US"/>
+        </w:rPr>
+        <w:t xml:space="preserve"> p. 51-65, 2018,</w:t>
+      </w:r>
+      <w:r>
+        <w:rPr>
+          <w:rFonts w:ascii="Arial" w:eastAsia="Arial" w:hAnsi="Arial" w:cs="Arial"/>
+          <w:sz w:val="24"/>
+          <w:szCs w:val="24"/>
+          <w:lang w:val="en-US"/>
+        </w:rPr>
+        <w:t xml:space="preserve"> </w:t>
+      </w:r>
+      <w:r>
+        <w:rPr>
+          <w:rFonts w:ascii="Arial" w:eastAsia="Arial" w:hAnsi="Arial" w:cs="Arial"/>
+          <w:sz w:val="24"/>
+          <w:szCs w:val="24"/>
+          <w:lang w:val="en-US"/>
+        </w:rPr>
+        <w:t>Disponível</w:t>
+      </w:r>
+      <w:r>
+        <w:rPr>
+          <w:rFonts w:ascii="Arial" w:eastAsia="Arial" w:hAnsi="Arial" w:cs="Arial"/>
+          <w:sz w:val="24"/>
+          <w:szCs w:val="24"/>
+          <w:lang w:val="en-US"/>
+        </w:rPr>
+        <w:t xml:space="preserve"> </w:t>
+      </w:r>
+      <w:r>
+        <w:rPr>
+          <w:rFonts w:ascii="Arial" w:eastAsia="Arial" w:hAnsi="Arial" w:cs="Arial"/>
+          <w:sz w:val="24"/>
+          <w:szCs w:val="24"/>
+          <w:lang w:val="en-US"/>
+        </w:rPr>
+        <w:t>em:</w:t>
+      </w:r>
+      <w:r>
+        <w:rPr>
+          <w:rFonts w:ascii="Arial" w:eastAsia="Arial" w:hAnsi="Arial" w:cs="Arial"/>
+          <w:sz w:val="24"/>
+          <w:szCs w:val="24"/>
+          <w:lang w:val="en-US"/>
+        </w:rPr>
+        <w:t xml:space="preserve"> </w:t>
+      </w:r>
+      <w:r>
+        <w:rPr>
+          <w:rFonts w:ascii="Arial" w:eastAsia="Arial" w:hAnsi="Arial" w:cs="Arial"/>
+          <w:sz w:val="24"/>
+          <w:szCs w:val="24"/>
+          <w:lang w:val="en-US"/>
+        </w:rPr>
+        <w:t>&lt;</w:t>
+      </w:r>
+      <w:r>
+        <w:rPr>
+          <w:rFonts w:ascii="Arial" w:eastAsia="Arial" w:hAnsi="Arial" w:cs="Arial"/>
+          <w:sz w:val="24"/>
+          <w:szCs w:val="24"/>
+          <w:lang w:val="en-US"/>
+        </w:rPr>
+        <w:t>https://juslaboris-hml.tst.jus.br/bitstream/handle/20.500.12178/186013/2021_buchain_luiz_lgpd_nocoes.pdf?sequence=1&amp;isAllowed=y</w:t>
+      </w:r>
+      <w:r>
+        <w:rPr>
+          <w:rFonts w:ascii="Arial" w:eastAsia="Arial" w:hAnsi="Arial" w:cs="Arial"/>
+          <w:sz w:val="24"/>
+          <w:szCs w:val="24"/>
+          <w:lang w:val="en-US"/>
+        </w:rPr>
+        <w:t>&gt;</w:t>
+      </w:r>
+    </w:p>
+    <w:p>
+      <w:pPr>
+        <w:spacing w:before="240" w:line="360" w:lineRule="auto"/>
+        <w:jc w:val="both"/>
+        <w:rPr>
+          <w:rFonts w:ascii="Arial" w:eastAsia="Arial" w:hAnsi="Arial" w:cs="Arial"/>
+          <w:sz w:val="24"/>
+          <w:szCs w:val="24"/>
+          <w:lang w:val="en-US"/>
+        </w:rPr>
+      </w:pPr>
+      <w:r>
+        <w:rPr>
+          <w:rFonts w:ascii="Arial" w:eastAsia="Arial" w:hAnsi="Arial" w:cs="Arial"/>
+          <w:sz w:val="24"/>
+          <w:szCs w:val="24"/>
+          <w:lang w:val="en-US"/>
+        </w:rPr>
+        <w:t>Soares, Edvan; Delgado Jorge, Antonio; Burégio, Vanilson;</w:t>
+      </w:r>
+      <w:r>
+        <w:rPr>
+          <w:rFonts w:ascii="Arial" w:eastAsia="Arial" w:hAnsi="Arial" w:cs="Arial"/>
+          <w:sz w:val="24"/>
+          <w:szCs w:val="24"/>
+          <w:lang w:val="en-US"/>
+        </w:rPr>
+        <w:t xml:space="preserve"> Brito, Kellyton; França César, </w:t>
+      </w:r>
       <w:r>
         <w:rPr>
           <w:rFonts w:ascii="Arial" w:eastAsia="Arial" w:hAnsi="Arial" w:cs="Arial"/>
@@ -5943,10 +5967,40 @@
           <w:szCs w:val="24"/>
           <w:lang w:val="en-US"/>
         </w:rPr>
-        <w:t>nível</w:t>
-      </w:r>
-      <w:proofErr w:type="spellEnd"/>
-      <w:r>
+        <w:t>Sistema Web para mapeamento de dados de crimes letais no estado de Pernambuco</w:t>
+      </w:r>
+      <w:r>
+        <w:rPr>
+          <w:rFonts w:ascii="Arial" w:eastAsia="Arial" w:hAnsi="Arial" w:cs="Arial"/>
+          <w:sz w:val="24"/>
+          <w:szCs w:val="24"/>
+          <w:lang w:val="en-US"/>
+        </w:rPr>
+        <w:t>, p. 288–294, 2016, Disponível em: &lt;</w:t>
+      </w:r>
+      <w:r>
+        <w:rPr>
+          <w:rFonts w:ascii="Arial" w:eastAsia="Arial" w:hAnsi="Arial" w:cs="Arial"/>
+          <w:sz w:val="24"/>
+          <w:szCs w:val="24"/>
+          <w:lang w:val="en-US"/>
+        </w:rPr>
+        <w:t>https://dialnet.unirioja.es/servlet/articulo?codigo=7353517</w:t>
+      </w:r>
+      <w:r>
+        <w:rPr>
+          <w:rFonts w:ascii="Arial" w:eastAsia="Arial" w:hAnsi="Arial" w:cs="Arial"/>
+          <w:sz w:val="24"/>
+          <w:szCs w:val="24"/>
+          <w:lang w:val="en-US"/>
+        </w:rPr>
+        <w:t>&gt;</w:t>
+      </w:r>
+    </w:p>
+    <w:p>
+      <w:pPr>
+        <w:spacing w:before="240" w:line="360" w:lineRule="auto"/>
+        <w:jc w:val="both"/>
         <w:rPr>
           <w:rFonts w:ascii="Arial" w:eastAsia="Arial" w:hAnsi="Arial" w:cs="Arial"/>
           <w:b/>
@@ -5955,9 +6009,25 @@
           <w:szCs w:val="24"/>
           <w:lang w:val="en-US"/>
         </w:rPr>
-        <w:t xml:space="preserve"> de </w:t>
-      </w:r>
-      <w:proofErr w:type="spellStart"/>
+      </w:pPr>
+      <w:r>
+        <w:rPr>
+          <w:rFonts w:ascii="Arial" w:eastAsia="Arial" w:hAnsi="Arial" w:cs="Arial"/>
+          <w:sz w:val="24"/>
+          <w:szCs w:val="24"/>
+          <w:lang w:val="en-US"/>
+        </w:rPr>
+        <w:t>Celidonio, Tiago; Sergio Neves, Paulo; Melim Doná, Claudio,</w:t>
+      </w:r>
+      <w:r>
+        <w:rPr>
+          <w:rFonts w:ascii="Arial" w:eastAsia="Arial" w:hAnsi="Arial" w:cs="Arial"/>
+          <w:sz w:val="24"/>
+          <w:szCs w:val="24"/>
+          <w:lang w:val="en-US"/>
+        </w:rPr>
+        <w:t xml:space="preserve"> </w:t>
+      </w:r>
       <w:r>
         <w:rPr>
           <w:rFonts w:ascii="Arial" w:eastAsia="Arial" w:hAnsi="Arial" w:cs="Arial"/>
@@ -5967,9 +6037,66 @@
           <w:szCs w:val="24"/>
           <w:lang w:val="en-US"/>
         </w:rPr>
-        <w:t>conformidade</w:t>
-      </w:r>
-      <w:proofErr w:type="spellEnd"/>
+        <w:t>Metodologia para mapeamento dos requisitos listados na LGPD (Lei Geral de Proteção de Dados do Brasil número 13.709/18) e sua adequação perante a lei em uma instituição financeira - Um estudo de caso</w:t>
+      </w:r>
+      <w:r>
+        <w:rPr>
+          <w:rFonts w:ascii="Arial" w:eastAsia="Arial" w:hAnsi="Arial" w:cs="Arial"/>
+          <w:sz w:val="24"/>
+          <w:szCs w:val="24"/>
+          <w:lang w:val="en-US"/>
+        </w:rPr>
+        <w:t xml:space="preserve">, </w:t>
+      </w:r>
+      <w:r>
+        <w:rPr>
+          <w:rFonts w:ascii="Arial" w:eastAsia="Arial" w:hAnsi="Arial" w:cs="Arial"/>
+          <w:sz w:val="24"/>
+          <w:szCs w:val="24"/>
+          <w:lang w:val="en-US"/>
+        </w:rPr>
+        <w:t>p. 25-31, 2020, Disponível em: &lt;</w:t>
+      </w:r>
+      <w:r>
+        <w:rPr>
+          <w:rFonts w:ascii="Arial" w:eastAsia="Arial" w:hAnsi="Arial" w:cs="Arial"/>
+          <w:sz w:val="24"/>
+          <w:szCs w:val="24"/>
+          <w:lang w:val="en-US"/>
+        </w:rPr>
+        <w:t>https://www.brazilianjournals.com/index.php/BJB/article/view/18382</w:t>
+      </w:r>
+      <w:r>
+        <w:rPr>
+          <w:rFonts w:ascii="Arial" w:eastAsia="Arial" w:hAnsi="Arial" w:cs="Arial"/>
+          <w:sz w:val="24"/>
+          <w:szCs w:val="24"/>
+          <w:lang w:val="en-US"/>
+        </w:rPr>
+        <w:t>&gt;</w:t>
+      </w:r>
+    </w:p>
+    <w:p>
+      <w:pPr>
+        <w:spacing w:before="240" w:line="360" w:lineRule="auto"/>
+        <w:jc w:val="both"/>
+        <w:rPr>
+          <w:rFonts w:ascii="Arial" w:eastAsia="Arial" w:hAnsi="Arial" w:cs="Arial"/>
+          <w:sz w:val="24"/>
+          <w:szCs w:val="24"/>
+          <w:lang w:val="en-US"/>
+        </w:rPr>
+      </w:pPr>
+      <w:r>
+        <w:rPr>
+          <w:rFonts w:ascii="Arial" w:eastAsia="Arial" w:hAnsi="Arial" w:cs="Arial"/>
+          <w:sz w:val="24"/>
+          <w:szCs w:val="24"/>
+          <w:lang w:val="en-US"/>
+        </w:rPr>
+        <w:lastRenderedPageBreak/>
+        <w:t xml:space="preserve">Spadaccini deTeffé, Chiara; Viola, Mario, </w:t>
+      </w:r>
       <w:r>
         <w:rPr>
           <w:rFonts w:ascii="Arial" w:eastAsia="Arial" w:hAnsi="Arial" w:cs="Arial"/>
@@ -5979,9 +6106,194 @@
           <w:szCs w:val="24"/>
           <w:lang w:val="en-US"/>
         </w:rPr>
-        <w:t xml:space="preserve"> das </w:t>
-      </w:r>
-      <w:proofErr w:type="spellStart"/>
+        <w:t>Tratamento de dados pessoais na LGPD: estudo sobre as bases legais</w:t>
+      </w:r>
+      <w:r>
+        <w:rPr>
+          <w:rFonts w:ascii="Arial" w:eastAsia="Arial" w:hAnsi="Arial" w:cs="Arial"/>
+          <w:sz w:val="24"/>
+          <w:szCs w:val="24"/>
+          <w:lang w:val="en-US"/>
+        </w:rPr>
+        <w:t>, p. 1-38, 2020, Disponível em: &lt;</w:t>
+      </w:r>
+      <w:r>
+        <w:rPr>
+          <w:rFonts w:ascii="Arial" w:eastAsia="Arial" w:hAnsi="Arial" w:cs="Arial"/>
+          <w:sz w:val="24"/>
+          <w:szCs w:val="24"/>
+          <w:lang w:val="en-US"/>
+        </w:rPr>
+        <w:t>https://civilistica.emnuvens.com.br/redc/article/view/510</w:t>
+      </w:r>
+      <w:r>
+        <w:rPr>
+          <w:rFonts w:ascii="Arial" w:eastAsia="Arial" w:hAnsi="Arial" w:cs="Arial"/>
+          <w:sz w:val="24"/>
+          <w:szCs w:val="24"/>
+          <w:lang w:val="en-US"/>
+        </w:rPr>
+        <w:t>&gt;</w:t>
+      </w:r>
+    </w:p>
+    <w:p>
+      <w:pPr>
+        <w:spacing w:before="240" w:line="360" w:lineRule="auto"/>
+        <w:jc w:val="both"/>
+        <w:rPr>
+          <w:rFonts w:ascii="Arial" w:eastAsia="Arial" w:hAnsi="Arial" w:cs="Arial"/>
+          <w:sz w:val="24"/>
+          <w:szCs w:val="24"/>
+          <w:lang w:val="en-US"/>
+        </w:rPr>
+      </w:pPr>
+      <w:r>
+        <w:rPr>
+          <w:rFonts w:ascii="Arial" w:eastAsia="Arial" w:hAnsi="Arial" w:cs="Arial"/>
+          <w:sz w:val="24"/>
+          <w:szCs w:val="24"/>
+          <w:lang w:val="en-US"/>
+        </w:rPr>
+        <w:t>de Oliveira</w:t>
+      </w:r>
+      <w:r>
+        <w:rPr>
+          <w:rFonts w:ascii="Arial" w:eastAsia="Arial" w:hAnsi="Arial" w:cs="Arial"/>
+          <w:sz w:val="24"/>
+          <w:szCs w:val="24"/>
+          <w:lang w:val="en-US"/>
+        </w:rPr>
+        <w:t xml:space="preserve">, </w:t>
+      </w:r>
+      <w:r>
+        <w:rPr>
+          <w:rFonts w:ascii="Arial" w:eastAsia="Arial" w:hAnsi="Arial" w:cs="Arial"/>
+          <w:sz w:val="24"/>
+          <w:szCs w:val="24"/>
+          <w:lang w:val="en-US"/>
+        </w:rPr>
+        <w:t>Nairobi</w:t>
+      </w:r>
+      <w:r>
+        <w:rPr>
+          <w:rFonts w:ascii="Arial" w:eastAsia="Arial" w:hAnsi="Arial" w:cs="Arial"/>
+          <w:sz w:val="24"/>
+          <w:szCs w:val="24"/>
+          <w:lang w:val="en-US"/>
+        </w:rPr>
+        <w:t xml:space="preserve">; </w:t>
+      </w:r>
+      <w:r>
+        <w:rPr>
+          <w:rFonts w:ascii="Arial" w:eastAsia="Arial" w:hAnsi="Arial" w:cs="Arial"/>
+          <w:sz w:val="24"/>
+          <w:szCs w:val="24"/>
+          <w:lang w:val="en-US"/>
+        </w:rPr>
+        <w:t>Gomes</w:t>
+      </w:r>
+      <w:r>
+        <w:rPr>
+          <w:rFonts w:ascii="Arial" w:eastAsia="Arial" w:hAnsi="Arial" w:cs="Arial"/>
+          <w:sz w:val="24"/>
+          <w:szCs w:val="24"/>
+          <w:lang w:val="en-US"/>
+        </w:rPr>
+        <w:t xml:space="preserve">, </w:t>
+      </w:r>
+      <w:r>
+        <w:rPr>
+          <w:rFonts w:ascii="Arial" w:eastAsia="Arial" w:hAnsi="Arial" w:cs="Arial"/>
+          <w:sz w:val="24"/>
+          <w:szCs w:val="24"/>
+          <w:lang w:val="en-US"/>
+        </w:rPr>
+        <w:t>Moises</w:t>
+      </w:r>
+      <w:r>
+        <w:rPr>
+          <w:rFonts w:ascii="Arial" w:eastAsia="Arial" w:hAnsi="Arial" w:cs="Arial"/>
+          <w:sz w:val="24"/>
+          <w:szCs w:val="24"/>
+          <w:lang w:val="en-US"/>
+        </w:rPr>
+        <w:t>;</w:t>
+      </w:r>
+      <w:r>
+        <w:t xml:space="preserve"> </w:t>
+      </w:r>
+      <w:r>
+        <w:rPr>
+          <w:rFonts w:ascii="Arial" w:eastAsia="Arial" w:hAnsi="Arial" w:cs="Arial"/>
+          <w:sz w:val="24"/>
+          <w:szCs w:val="24"/>
+          <w:lang w:val="en-US"/>
+        </w:rPr>
+        <w:t>Lopes</w:t>
+      </w:r>
+      <w:r>
+        <w:rPr>
+          <w:rFonts w:ascii="Arial" w:eastAsia="Arial" w:hAnsi="Arial" w:cs="Arial"/>
+          <w:sz w:val="24"/>
+          <w:szCs w:val="24"/>
+          <w:lang w:val="en-US"/>
+        </w:rPr>
+        <w:t xml:space="preserve">, </w:t>
+      </w:r>
+      <w:r>
+        <w:rPr>
+          <w:rFonts w:ascii="Arial" w:eastAsia="Arial" w:hAnsi="Arial" w:cs="Arial"/>
+          <w:sz w:val="24"/>
+          <w:szCs w:val="24"/>
+          <w:lang w:val="en-US"/>
+        </w:rPr>
+        <w:t>Ronaldo</w:t>
+      </w:r>
+      <w:r>
+        <w:rPr>
+          <w:rFonts w:ascii="Arial" w:eastAsia="Arial" w:hAnsi="Arial" w:cs="Arial"/>
+          <w:sz w:val="24"/>
+          <w:szCs w:val="24"/>
+          <w:lang w:val="en-US"/>
+        </w:rPr>
+        <w:t xml:space="preserve">; </w:t>
+      </w:r>
+      <w:r>
+        <w:rPr>
+          <w:rFonts w:ascii="Arial" w:eastAsia="Arial" w:hAnsi="Arial" w:cs="Arial"/>
+          <w:sz w:val="24"/>
+          <w:szCs w:val="24"/>
+          <w:lang w:val="en-US"/>
+        </w:rPr>
+        <w:t>Nobre Unisino</w:t>
+      </w:r>
+      <w:r>
+        <w:rPr>
+          <w:rFonts w:ascii="Arial" w:eastAsia="Arial" w:hAnsi="Arial" w:cs="Arial"/>
+          <w:sz w:val="24"/>
+          <w:szCs w:val="24"/>
+          <w:lang w:val="en-US"/>
+        </w:rPr>
+        <w:t xml:space="preserve">, </w:t>
+      </w:r>
+      <w:r>
+        <w:rPr>
+          <w:rFonts w:ascii="Arial" w:eastAsia="Arial" w:hAnsi="Arial" w:cs="Arial"/>
+          <w:sz w:val="24"/>
+          <w:szCs w:val="24"/>
+          <w:lang w:val="en-US"/>
+        </w:rPr>
+        <w:t>Jeferson</w:t>
+      </w:r>
+      <w:r>
+        <w:rPr>
+          <w:rFonts w:ascii="Arial" w:eastAsia="Arial" w:hAnsi="Arial" w:cs="Arial"/>
+          <w:sz w:val="24"/>
+          <w:szCs w:val="24"/>
+          <w:lang w:val="en-US"/>
+        </w:rPr>
+        <w:t xml:space="preserve">; </w:t>
+      </w:r>
       <w:r>
         <w:rPr>
           <w:rFonts w:ascii="Arial" w:eastAsia="Arial" w:hAnsi="Arial" w:cs="Arial"/>
@@ -5991,9 +6303,77 @@
           <w:szCs w:val="24"/>
           <w:lang w:val="en-US"/>
         </w:rPr>
-        <w:t>empresas</w:t>
-      </w:r>
-      <w:proofErr w:type="spellEnd"/>
+        <w:t>LGPD - LEI GERAL DE PROTEÇÃO DE DADOS PESSOAIS EM TECNOLOGIA DA INFORMAÇÃO: Revisão Sistemática</w:t>
+      </w:r>
+      <w:r>
+        <w:rPr>
+          <w:rFonts w:ascii="Arial" w:eastAsia="Arial" w:hAnsi="Arial" w:cs="Arial"/>
+          <w:sz w:val="24"/>
+          <w:szCs w:val="24"/>
+          <w:lang w:val="en-US"/>
+        </w:rPr>
+        <w:t>,</w:t>
+      </w:r>
+      <w:r>
+        <w:rPr>
+          <w:rFonts w:ascii="Arial" w:eastAsia="Arial" w:hAnsi="Arial" w:cs="Arial"/>
+          <w:sz w:val="24"/>
+          <w:szCs w:val="24"/>
+          <w:lang w:val="en-US"/>
+        </w:rPr>
+        <w:t xml:space="preserve"> p.1-14, 2019, Disponível em: &lt;</w:t>
+      </w:r>
+      <w:r>
+        <w:t xml:space="preserve"> </w:t>
+      </w:r>
+      <w:r>
+        <w:rPr>
+          <w:rFonts w:ascii="Arial" w:eastAsia="Arial" w:hAnsi="Arial" w:cs="Arial"/>
+          <w:sz w:val="24"/>
+          <w:szCs w:val="24"/>
+          <w:lang w:val="en-US"/>
+        </w:rPr>
+        <w:t xml:space="preserve">https://sol.sbc.org.br/journals/index.php/reic/article/view/1704 </w:t>
+      </w:r>
+      <w:r>
+        <w:rPr>
+          <w:rFonts w:ascii="Arial" w:eastAsia="Arial" w:hAnsi="Arial" w:cs="Arial"/>
+          <w:sz w:val="24"/>
+          <w:szCs w:val="24"/>
+          <w:lang w:val="en-US"/>
+        </w:rPr>
+        <w:t>&gt;</w:t>
+      </w:r>
+    </w:p>
+    <w:p>
+      <w:pPr>
+        <w:spacing w:before="240" w:line="360" w:lineRule="auto"/>
+        <w:jc w:val="both"/>
+        <w:rPr>
+          <w:rFonts w:ascii="Arial" w:eastAsia="Arial" w:hAnsi="Arial" w:cs="Arial"/>
+          <w:sz w:val="24"/>
+          <w:szCs w:val="24"/>
+          <w:lang w:val="en-US"/>
+        </w:rPr>
+      </w:pPr>
+      <w:r>
+        <w:rPr>
+          <w:rFonts w:ascii="Arial" w:eastAsia="Arial" w:hAnsi="Arial" w:cs="Arial"/>
+          <w:sz w:val="24"/>
+          <w:szCs w:val="24"/>
+          <w:lang w:val="en-US"/>
+        </w:rPr>
+        <w:t>Goldsteen, Abigail; Ezov Gilad; Shme</w:t>
+      </w:r>
+      <w:r>
+        <w:rPr>
+          <w:rFonts w:ascii="Arial" w:eastAsia="Arial" w:hAnsi="Arial" w:cs="Arial"/>
+          <w:sz w:val="24"/>
+          <w:szCs w:val="24"/>
+          <w:lang w:val="en-US"/>
+        </w:rPr>
+        <w:t xml:space="preserve">lkin, Ron; Moffie, Micha; Farkash, Ariel; </w:t>
+      </w:r>
       <w:r>
         <w:rPr>
           <w:rFonts w:ascii="Arial" w:eastAsia="Arial" w:hAnsi="Arial" w:cs="Arial"/>
@@ -6003,1804 +6383,34 @@
           <w:szCs w:val="24"/>
           <w:lang w:val="en-US"/>
         </w:rPr>
-        <w:t xml:space="preserve"> </w:t>
-      </w:r>
-      <w:proofErr w:type="spellStart"/>
-      <w:r>
-        <w:rPr>
-          <w:rFonts w:ascii="Arial" w:eastAsia="Arial" w:hAnsi="Arial" w:cs="Arial"/>
-          <w:b/>
-          <w:bCs/>
+        <w:t>Data minimization for GDPR compliance in machine learning models</w:t>
+      </w:r>
+      <w:r>
+        <w:rPr>
+          <w:rFonts w:ascii="Arial" w:eastAsia="Arial" w:hAnsi="Arial" w:cs="Arial"/>
           <w:sz w:val="24"/>
           <w:szCs w:val="24"/>
           <w:lang w:val="en-US"/>
         </w:rPr>
-        <w:t>brasileiras</w:t>
-      </w:r>
-      <w:proofErr w:type="spellEnd"/>
-      <w:r>
-        <w:rPr>
-          <w:rFonts w:ascii="Arial" w:eastAsia="Arial" w:hAnsi="Arial" w:cs="Arial"/>
-          <w:b/>
-          <w:bCs/>
+        <w:t xml:space="preserve">, p. </w:t>
+      </w:r>
+      <w:r>
+        <w:rPr>
+          <w:rFonts w:ascii="Arial" w:eastAsia="Arial" w:hAnsi="Arial" w:cs="Arial"/>
           <w:sz w:val="24"/>
           <w:szCs w:val="24"/>
           <w:lang w:val="en-US"/>
         </w:rPr>
-        <w:t xml:space="preserve"> do </w:t>
-      </w:r>
-      <w:proofErr w:type="spellStart"/>
-      <w:r>
-        <w:rPr>
-          <w:rFonts w:ascii="Arial" w:eastAsia="Arial" w:hAnsi="Arial" w:cs="Arial"/>
-          <w:b/>
-          <w:bCs/>
+        <w:t>1-15, 2021, Disponível em: &lt;</w:t>
+      </w:r>
+      <w:r>
+        <w:rPr>
+          <w:rFonts w:ascii="Arial" w:eastAsia="Arial" w:hAnsi="Arial" w:cs="Arial"/>
           <w:sz w:val="24"/>
           <w:szCs w:val="24"/>
           <w:lang w:val="en-US"/>
         </w:rPr>
-        <w:t>setor</w:t>
-      </w:r>
-      <w:proofErr w:type="spellEnd"/>
-      <w:r>
-        <w:rPr>
-          <w:rFonts w:ascii="Arial" w:eastAsia="Arial" w:hAnsi="Arial" w:cs="Arial"/>
-          <w:b/>
-          <w:bCs/>
-          <w:sz w:val="24"/>
-          <w:szCs w:val="24"/>
-          <w:lang w:val="en-US"/>
-        </w:rPr>
-        <w:t xml:space="preserve"> </w:t>
-      </w:r>
-      <w:proofErr w:type="spellStart"/>
-      <w:r>
-        <w:rPr>
-          <w:rFonts w:ascii="Arial" w:eastAsia="Arial" w:hAnsi="Arial" w:cs="Arial"/>
-          <w:b/>
-          <w:bCs/>
-          <w:sz w:val="24"/>
-          <w:szCs w:val="24"/>
-          <w:lang w:val="en-US"/>
-        </w:rPr>
-        <w:t>químico</w:t>
-      </w:r>
-      <w:proofErr w:type="spellEnd"/>
-      <w:r>
-        <w:rPr>
-          <w:rFonts w:ascii="Arial" w:eastAsia="Arial" w:hAnsi="Arial" w:cs="Arial"/>
-          <w:b/>
-          <w:bCs/>
-          <w:sz w:val="24"/>
-          <w:szCs w:val="24"/>
-          <w:lang w:val="en-US"/>
-        </w:rPr>
-        <w:t xml:space="preserve"> no </w:t>
-      </w:r>
-      <w:proofErr w:type="spellStart"/>
-      <w:r>
-        <w:rPr>
-          <w:rFonts w:ascii="Arial" w:eastAsia="Arial" w:hAnsi="Arial" w:cs="Arial"/>
-          <w:b/>
-          <w:bCs/>
-          <w:sz w:val="24"/>
-          <w:szCs w:val="24"/>
-          <w:lang w:val="en-US"/>
-        </w:rPr>
-        <w:t>processo</w:t>
-      </w:r>
-      <w:proofErr w:type="spellEnd"/>
-      <w:r>
-        <w:rPr>
-          <w:rFonts w:ascii="Arial" w:eastAsia="Arial" w:hAnsi="Arial" w:cs="Arial"/>
-          <w:b/>
-          <w:bCs/>
-          <w:sz w:val="24"/>
-          <w:szCs w:val="24"/>
-          <w:lang w:val="en-US"/>
-        </w:rPr>
-        <w:t xml:space="preserve"> de </w:t>
-      </w:r>
-      <w:proofErr w:type="spellStart"/>
-      <w:r>
-        <w:rPr>
-          <w:rFonts w:ascii="Arial" w:eastAsia="Arial" w:hAnsi="Arial" w:cs="Arial"/>
-          <w:b/>
-          <w:bCs/>
-          <w:sz w:val="24"/>
-          <w:szCs w:val="24"/>
-          <w:lang w:val="en-US"/>
-        </w:rPr>
-        <w:t>adequação</w:t>
-      </w:r>
-      <w:proofErr w:type="spellEnd"/>
-      <w:r>
-        <w:rPr>
-          <w:rFonts w:ascii="Arial" w:eastAsia="Arial" w:hAnsi="Arial" w:cs="Arial"/>
-          <w:b/>
-          <w:bCs/>
-          <w:sz w:val="24"/>
-          <w:szCs w:val="24"/>
-          <w:lang w:val="en-US"/>
-        </w:rPr>
-        <w:t xml:space="preserve"> à lei </w:t>
-      </w:r>
-      <w:proofErr w:type="spellStart"/>
-      <w:r>
-        <w:rPr>
-          <w:rFonts w:ascii="Arial" w:eastAsia="Arial" w:hAnsi="Arial" w:cs="Arial"/>
-          <w:b/>
-          <w:bCs/>
-          <w:sz w:val="24"/>
-          <w:szCs w:val="24"/>
-          <w:lang w:val="en-US"/>
-        </w:rPr>
-        <w:t>geral</w:t>
-      </w:r>
-      <w:proofErr w:type="spellEnd"/>
-      <w:r>
-        <w:rPr>
-          <w:rFonts w:ascii="Arial" w:eastAsia="Arial" w:hAnsi="Arial" w:cs="Arial"/>
-          <w:b/>
-          <w:bCs/>
-          <w:sz w:val="24"/>
-          <w:szCs w:val="24"/>
-          <w:lang w:val="en-US"/>
-        </w:rPr>
-        <w:t xml:space="preserve"> de </w:t>
-      </w:r>
-      <w:proofErr w:type="spellStart"/>
-      <w:r>
-        <w:rPr>
-          <w:rFonts w:ascii="Arial" w:eastAsia="Arial" w:hAnsi="Arial" w:cs="Arial"/>
-          <w:b/>
-          <w:bCs/>
-          <w:sz w:val="24"/>
-          <w:szCs w:val="24"/>
-          <w:lang w:val="en-US"/>
-        </w:rPr>
-        <w:t>proteção</w:t>
-      </w:r>
-      <w:proofErr w:type="spellEnd"/>
-      <w:r>
-        <w:rPr>
-          <w:rFonts w:ascii="Arial" w:eastAsia="Arial" w:hAnsi="Arial" w:cs="Arial"/>
-          <w:b/>
-          <w:bCs/>
-          <w:sz w:val="24"/>
-          <w:szCs w:val="24"/>
-          <w:lang w:val="en-US"/>
-        </w:rPr>
-        <w:t xml:space="preserve"> de dados </w:t>
-      </w:r>
-      <w:proofErr w:type="spellStart"/>
-      <w:r>
-        <w:rPr>
-          <w:rFonts w:ascii="Arial" w:eastAsia="Arial" w:hAnsi="Arial" w:cs="Arial"/>
-          <w:b/>
-          <w:bCs/>
-          <w:sz w:val="24"/>
-          <w:szCs w:val="24"/>
-          <w:lang w:val="en-US"/>
-        </w:rPr>
-        <w:t>pessoais</w:t>
-      </w:r>
-      <w:proofErr w:type="spellEnd"/>
-      <w:r>
-        <w:rPr>
-          <w:rFonts w:ascii="Arial" w:eastAsia="Arial" w:hAnsi="Arial" w:cs="Arial"/>
-          <w:b/>
-          <w:bCs/>
-          <w:sz w:val="24"/>
-          <w:szCs w:val="24"/>
-          <w:lang w:val="en-US"/>
-        </w:rPr>
-        <w:t>,</w:t>
-      </w:r>
-      <w:r>
-        <w:rPr>
-          <w:rFonts w:ascii="Arial" w:eastAsia="Arial" w:hAnsi="Arial" w:cs="Arial"/>
-          <w:sz w:val="24"/>
-          <w:szCs w:val="24"/>
-          <w:lang w:val="en-US"/>
-        </w:rPr>
-        <w:t xml:space="preserve"> p. 23-</w:t>
-      </w:r>
-      <w:r>
-        <w:rPr>
-          <w:rFonts w:ascii="Arial" w:eastAsia="Arial" w:hAnsi="Arial" w:cs="Arial"/>
-          <w:sz w:val="24"/>
-          <w:szCs w:val="24"/>
-          <w:lang w:val="en-US"/>
-        </w:rPr>
-        <w:t>79</w:t>
-      </w:r>
-      <w:r>
-        <w:rPr>
-          <w:rFonts w:ascii="Arial" w:eastAsia="Arial" w:hAnsi="Arial" w:cs="Arial"/>
-          <w:sz w:val="24"/>
-          <w:szCs w:val="24"/>
-          <w:lang w:val="en-US"/>
-        </w:rPr>
-        <w:t>, 2021</w:t>
-      </w:r>
-      <w:r>
-        <w:rPr>
-          <w:rFonts w:ascii="Arial" w:eastAsia="Arial" w:hAnsi="Arial" w:cs="Arial"/>
-          <w:sz w:val="24"/>
-          <w:szCs w:val="24"/>
-          <w:lang w:val="en-US"/>
-        </w:rPr>
-        <w:t xml:space="preserve">, </w:t>
-      </w:r>
-      <w:proofErr w:type="spellStart"/>
-      <w:r>
-        <w:rPr>
-          <w:rFonts w:ascii="Arial" w:eastAsia="Arial" w:hAnsi="Arial" w:cs="Arial"/>
-          <w:sz w:val="24"/>
-          <w:szCs w:val="24"/>
-          <w:lang w:val="en-US"/>
-        </w:rPr>
-        <w:t>Disponível</w:t>
-      </w:r>
-      <w:proofErr w:type="spellEnd"/>
-      <w:r>
-        <w:rPr>
-          <w:rFonts w:ascii="Arial" w:eastAsia="Arial" w:hAnsi="Arial" w:cs="Arial"/>
-          <w:sz w:val="24"/>
-          <w:szCs w:val="24"/>
-          <w:lang w:val="en-US"/>
-        </w:rPr>
-        <w:t xml:space="preserve"> </w:t>
-      </w:r>
-      <w:proofErr w:type="spellStart"/>
-      <w:r>
-        <w:rPr>
-          <w:rFonts w:ascii="Arial" w:eastAsia="Arial" w:hAnsi="Arial" w:cs="Arial"/>
-          <w:sz w:val="24"/>
-          <w:szCs w:val="24"/>
-          <w:lang w:val="en-US"/>
-        </w:rPr>
-        <w:t>em</w:t>
-      </w:r>
-      <w:proofErr w:type="spellEnd"/>
-      <w:r>
-        <w:rPr>
-          <w:rFonts w:ascii="Arial" w:eastAsia="Arial" w:hAnsi="Arial" w:cs="Arial"/>
-          <w:sz w:val="24"/>
-          <w:szCs w:val="24"/>
-          <w:lang w:val="en-US"/>
-        </w:rPr>
-        <w:t>: &lt;</w:t>
-      </w:r>
-      <w:r>
-        <w:rPr>
-          <w:rFonts w:ascii="Arial" w:eastAsia="Arial" w:hAnsi="Arial" w:cs="Arial"/>
-          <w:sz w:val="24"/>
-          <w:szCs w:val="24"/>
-          <w:lang w:val="en-US"/>
-        </w:rPr>
-        <w:t>https://repositorio.ufsc.br/handle/123456789/222071</w:t>
-      </w:r>
-      <w:r>
-        <w:rPr>
-          <w:rFonts w:ascii="Arial" w:eastAsia="Arial" w:hAnsi="Arial" w:cs="Arial"/>
-          <w:sz w:val="24"/>
-          <w:szCs w:val="24"/>
-          <w:lang w:val="en-US"/>
-        </w:rPr>
-        <w:t>&gt;</w:t>
-      </w:r>
-    </w:p>
-    <w:p>
-      <w:pPr>
-        <w:spacing w:before="240" w:line="360" w:lineRule="auto"/>
-        <w:jc w:val="both"/>
-        <w:rPr>
-          <w:rFonts w:ascii="Arial" w:eastAsia="Arial" w:hAnsi="Arial" w:cs="Arial"/>
-          <w:sz w:val="24"/>
-          <w:szCs w:val="24"/>
-          <w:lang w:val="en-US"/>
-        </w:rPr>
-      </w:pPr>
-      <w:proofErr w:type="spellStart"/>
-      <w:r>
-        <w:rPr>
-          <w:rFonts w:ascii="Arial" w:eastAsia="Arial" w:hAnsi="Arial" w:cs="Arial"/>
-          <w:sz w:val="24"/>
-          <w:szCs w:val="24"/>
-          <w:lang w:val="en-US"/>
-        </w:rPr>
-        <w:t>Buchain</w:t>
-      </w:r>
-      <w:proofErr w:type="spellEnd"/>
-      <w:r>
-        <w:rPr>
-          <w:rFonts w:ascii="Arial" w:eastAsia="Arial" w:hAnsi="Arial" w:cs="Arial"/>
-          <w:sz w:val="24"/>
-          <w:szCs w:val="24"/>
-          <w:lang w:val="en-US"/>
-        </w:rPr>
-        <w:t xml:space="preserve">, Luiz Carlos, </w:t>
-      </w:r>
-      <w:r>
-        <w:rPr>
-          <w:rFonts w:ascii="Arial" w:eastAsia="Arial" w:hAnsi="Arial" w:cs="Arial"/>
-          <w:b/>
-          <w:bCs/>
-          <w:sz w:val="24"/>
-          <w:szCs w:val="24"/>
-          <w:lang w:val="en-US"/>
-        </w:rPr>
-        <w:t xml:space="preserve">A Lei Geral de </w:t>
-      </w:r>
-      <w:proofErr w:type="spellStart"/>
-      <w:r>
-        <w:rPr>
-          <w:rFonts w:ascii="Arial" w:eastAsia="Arial" w:hAnsi="Arial" w:cs="Arial"/>
-          <w:b/>
-          <w:bCs/>
-          <w:sz w:val="24"/>
-          <w:szCs w:val="24"/>
-          <w:lang w:val="en-US"/>
-        </w:rPr>
-        <w:t>Proteção</w:t>
-      </w:r>
-      <w:proofErr w:type="spellEnd"/>
-      <w:r>
-        <w:rPr>
-          <w:rFonts w:ascii="Arial" w:eastAsia="Arial" w:hAnsi="Arial" w:cs="Arial"/>
-          <w:b/>
-          <w:bCs/>
-          <w:sz w:val="24"/>
-          <w:szCs w:val="24"/>
-          <w:lang w:val="en-US"/>
-        </w:rPr>
-        <w:t xml:space="preserve"> de Dados: </w:t>
-      </w:r>
-      <w:proofErr w:type="spellStart"/>
-      <w:r>
-        <w:rPr>
-          <w:rFonts w:ascii="Arial" w:eastAsia="Arial" w:hAnsi="Arial" w:cs="Arial"/>
-          <w:b/>
-          <w:bCs/>
-          <w:sz w:val="24"/>
-          <w:szCs w:val="24"/>
-          <w:lang w:val="en-US"/>
-        </w:rPr>
-        <w:t>Noções</w:t>
-      </w:r>
-      <w:proofErr w:type="spellEnd"/>
-      <w:r>
-        <w:rPr>
-          <w:rFonts w:ascii="Arial" w:eastAsia="Arial" w:hAnsi="Arial" w:cs="Arial"/>
-          <w:b/>
-          <w:bCs/>
-          <w:sz w:val="24"/>
-          <w:szCs w:val="24"/>
-          <w:lang w:val="en-US"/>
-        </w:rPr>
-        <w:t xml:space="preserve"> Gerais,</w:t>
-      </w:r>
-      <w:r>
-        <w:rPr>
-          <w:rFonts w:ascii="Arial" w:eastAsia="Arial" w:hAnsi="Arial" w:cs="Arial"/>
-          <w:sz w:val="24"/>
-          <w:szCs w:val="24"/>
-          <w:lang w:val="en-US"/>
-        </w:rPr>
-        <w:t xml:space="preserve"> p. 51-65, 2018,</w:t>
-      </w:r>
-      <w:r>
-        <w:rPr>
-          <w:rFonts w:ascii="Arial" w:eastAsia="Arial" w:hAnsi="Arial" w:cs="Arial"/>
-          <w:sz w:val="24"/>
-          <w:szCs w:val="24"/>
-          <w:lang w:val="en-US"/>
-        </w:rPr>
-        <w:t xml:space="preserve"> </w:t>
-      </w:r>
-      <w:proofErr w:type="spellStart"/>
-      <w:r>
-        <w:rPr>
-          <w:rFonts w:ascii="Arial" w:eastAsia="Arial" w:hAnsi="Arial" w:cs="Arial"/>
-          <w:sz w:val="24"/>
-          <w:szCs w:val="24"/>
-          <w:lang w:val="en-US"/>
-        </w:rPr>
-        <w:t>Disponível</w:t>
-      </w:r>
-      <w:proofErr w:type="spellEnd"/>
-      <w:r>
-        <w:rPr>
-          <w:rFonts w:ascii="Arial" w:eastAsia="Arial" w:hAnsi="Arial" w:cs="Arial"/>
-          <w:sz w:val="24"/>
-          <w:szCs w:val="24"/>
-          <w:lang w:val="en-US"/>
-        </w:rPr>
-        <w:t xml:space="preserve"> </w:t>
-      </w:r>
-      <w:proofErr w:type="spellStart"/>
-      <w:r>
-        <w:rPr>
-          <w:rFonts w:ascii="Arial" w:eastAsia="Arial" w:hAnsi="Arial" w:cs="Arial"/>
-          <w:sz w:val="24"/>
-          <w:szCs w:val="24"/>
-          <w:lang w:val="en-US"/>
-        </w:rPr>
-        <w:t>em</w:t>
-      </w:r>
-      <w:proofErr w:type="spellEnd"/>
-      <w:r>
-        <w:rPr>
-          <w:rFonts w:ascii="Arial" w:eastAsia="Arial" w:hAnsi="Arial" w:cs="Arial"/>
-          <w:sz w:val="24"/>
-          <w:szCs w:val="24"/>
-          <w:lang w:val="en-US"/>
-        </w:rPr>
-        <w:t>:</w:t>
-      </w:r>
-      <w:r>
-        <w:rPr>
-          <w:rFonts w:ascii="Arial" w:eastAsia="Arial" w:hAnsi="Arial" w:cs="Arial"/>
-          <w:sz w:val="24"/>
-          <w:szCs w:val="24"/>
-          <w:lang w:val="en-US"/>
-        </w:rPr>
-        <w:t xml:space="preserve"> </w:t>
-      </w:r>
-      <w:r>
-        <w:rPr>
-          <w:rFonts w:ascii="Arial" w:eastAsia="Arial" w:hAnsi="Arial" w:cs="Arial"/>
-          <w:sz w:val="24"/>
-          <w:szCs w:val="24"/>
-          <w:lang w:val="en-US"/>
-        </w:rPr>
-        <w:t>&lt;</w:t>
-      </w:r>
-      <w:r>
-        <w:rPr>
-          <w:rFonts w:ascii="Arial" w:eastAsia="Arial" w:hAnsi="Arial" w:cs="Arial"/>
-          <w:sz w:val="24"/>
-          <w:szCs w:val="24"/>
-          <w:lang w:val="en-US"/>
-        </w:rPr>
-        <w:t>https://juslaboris-hml.tst.jus.br/bitstream/handle/20.500.12178/186013/2021_buchain_luiz_lgpd_nocoes.pdf?sequence=1&amp;isAllowed=y</w:t>
-      </w:r>
-      <w:r>
-        <w:rPr>
-          <w:rFonts w:ascii="Arial" w:eastAsia="Arial" w:hAnsi="Arial" w:cs="Arial"/>
-          <w:sz w:val="24"/>
-          <w:szCs w:val="24"/>
-          <w:lang w:val="en-US"/>
-        </w:rPr>
-        <w:t>&gt;</w:t>
-      </w:r>
-    </w:p>
-    <w:p>
-      <w:pPr>
-        <w:spacing w:before="240" w:line="360" w:lineRule="auto"/>
-        <w:jc w:val="both"/>
-        <w:rPr>
-          <w:rFonts w:ascii="Arial" w:eastAsia="Arial" w:hAnsi="Arial" w:cs="Arial"/>
-          <w:sz w:val="24"/>
-          <w:szCs w:val="24"/>
-          <w:lang w:val="en-US"/>
-        </w:rPr>
-      </w:pPr>
-      <w:r>
-        <w:rPr>
-          <w:rFonts w:ascii="Arial" w:eastAsia="Arial" w:hAnsi="Arial" w:cs="Arial"/>
-          <w:sz w:val="24"/>
-          <w:szCs w:val="24"/>
-          <w:lang w:val="en-US"/>
-        </w:rPr>
-        <w:t xml:space="preserve">Soares, </w:t>
-      </w:r>
-      <w:proofErr w:type="spellStart"/>
-      <w:r>
-        <w:rPr>
-          <w:rFonts w:ascii="Arial" w:eastAsia="Arial" w:hAnsi="Arial" w:cs="Arial"/>
-          <w:sz w:val="24"/>
-          <w:szCs w:val="24"/>
-          <w:lang w:val="en-US"/>
-        </w:rPr>
-        <w:t>Edvan</w:t>
-      </w:r>
-      <w:proofErr w:type="spellEnd"/>
-      <w:r>
-        <w:rPr>
-          <w:rFonts w:ascii="Arial" w:eastAsia="Arial" w:hAnsi="Arial" w:cs="Arial"/>
-          <w:sz w:val="24"/>
-          <w:szCs w:val="24"/>
-          <w:lang w:val="en-US"/>
-        </w:rPr>
-        <w:t xml:space="preserve">; Delgado Jorge, Antonio; </w:t>
-      </w:r>
-      <w:proofErr w:type="spellStart"/>
-      <w:r>
-        <w:rPr>
-          <w:rFonts w:ascii="Arial" w:eastAsia="Arial" w:hAnsi="Arial" w:cs="Arial"/>
-          <w:sz w:val="24"/>
-          <w:szCs w:val="24"/>
-          <w:lang w:val="en-US"/>
-        </w:rPr>
-        <w:t>Burégio</w:t>
-      </w:r>
-      <w:proofErr w:type="spellEnd"/>
-      <w:r>
-        <w:rPr>
-          <w:rFonts w:ascii="Arial" w:eastAsia="Arial" w:hAnsi="Arial" w:cs="Arial"/>
-          <w:sz w:val="24"/>
-          <w:szCs w:val="24"/>
-          <w:lang w:val="en-US"/>
-        </w:rPr>
-        <w:t xml:space="preserve">, </w:t>
-      </w:r>
-      <w:proofErr w:type="spellStart"/>
-      <w:r>
-        <w:rPr>
-          <w:rFonts w:ascii="Arial" w:eastAsia="Arial" w:hAnsi="Arial" w:cs="Arial"/>
-          <w:sz w:val="24"/>
-          <w:szCs w:val="24"/>
-          <w:lang w:val="en-US"/>
-        </w:rPr>
-        <w:t>Vanilson</w:t>
-      </w:r>
-      <w:proofErr w:type="spellEnd"/>
-      <w:r>
-        <w:rPr>
-          <w:rFonts w:ascii="Arial" w:eastAsia="Arial" w:hAnsi="Arial" w:cs="Arial"/>
-          <w:sz w:val="24"/>
-          <w:szCs w:val="24"/>
-          <w:lang w:val="en-US"/>
-        </w:rPr>
-        <w:t>;</w:t>
-      </w:r>
-      <w:r>
-        <w:rPr>
-          <w:rFonts w:ascii="Arial" w:eastAsia="Arial" w:hAnsi="Arial" w:cs="Arial"/>
-          <w:sz w:val="24"/>
-          <w:szCs w:val="24"/>
-          <w:lang w:val="en-US"/>
-        </w:rPr>
-        <w:t xml:space="preserve"> Brito, </w:t>
-      </w:r>
-      <w:proofErr w:type="spellStart"/>
-      <w:r>
-        <w:rPr>
-          <w:rFonts w:ascii="Arial" w:eastAsia="Arial" w:hAnsi="Arial" w:cs="Arial"/>
-          <w:sz w:val="24"/>
-          <w:szCs w:val="24"/>
-          <w:lang w:val="en-US"/>
-        </w:rPr>
-        <w:t>Kellyton</w:t>
-      </w:r>
-      <w:proofErr w:type="spellEnd"/>
-      <w:r>
-        <w:rPr>
-          <w:rFonts w:ascii="Arial" w:eastAsia="Arial" w:hAnsi="Arial" w:cs="Arial"/>
-          <w:sz w:val="24"/>
-          <w:szCs w:val="24"/>
-          <w:lang w:val="en-US"/>
-        </w:rPr>
-        <w:t xml:space="preserve">; França César, </w:t>
-      </w:r>
-      <w:r>
-        <w:rPr>
-          <w:rFonts w:ascii="Arial" w:eastAsia="Arial" w:hAnsi="Arial" w:cs="Arial"/>
-          <w:b/>
-          <w:bCs/>
-          <w:sz w:val="24"/>
-          <w:szCs w:val="24"/>
-          <w:lang w:val="en-US"/>
-        </w:rPr>
-        <w:t xml:space="preserve">Sistema Web para </w:t>
-      </w:r>
-      <w:proofErr w:type="spellStart"/>
-      <w:r>
-        <w:rPr>
-          <w:rFonts w:ascii="Arial" w:eastAsia="Arial" w:hAnsi="Arial" w:cs="Arial"/>
-          <w:b/>
-          <w:bCs/>
-          <w:sz w:val="24"/>
-          <w:szCs w:val="24"/>
-          <w:lang w:val="en-US"/>
-        </w:rPr>
-        <w:t>mapeamento</w:t>
-      </w:r>
-      <w:proofErr w:type="spellEnd"/>
-      <w:r>
-        <w:rPr>
-          <w:rFonts w:ascii="Arial" w:eastAsia="Arial" w:hAnsi="Arial" w:cs="Arial"/>
-          <w:b/>
-          <w:bCs/>
-          <w:sz w:val="24"/>
-          <w:szCs w:val="24"/>
-          <w:lang w:val="en-US"/>
-        </w:rPr>
-        <w:t xml:space="preserve"> de dados de crimes </w:t>
-      </w:r>
-      <w:proofErr w:type="spellStart"/>
-      <w:r>
-        <w:rPr>
-          <w:rFonts w:ascii="Arial" w:eastAsia="Arial" w:hAnsi="Arial" w:cs="Arial"/>
-          <w:b/>
-          <w:bCs/>
-          <w:sz w:val="24"/>
-          <w:szCs w:val="24"/>
-          <w:lang w:val="en-US"/>
-        </w:rPr>
-        <w:t>letais</w:t>
-      </w:r>
-      <w:proofErr w:type="spellEnd"/>
-      <w:r>
-        <w:rPr>
-          <w:rFonts w:ascii="Arial" w:eastAsia="Arial" w:hAnsi="Arial" w:cs="Arial"/>
-          <w:b/>
-          <w:bCs/>
-          <w:sz w:val="24"/>
-          <w:szCs w:val="24"/>
-          <w:lang w:val="en-US"/>
-        </w:rPr>
-        <w:t xml:space="preserve"> no </w:t>
-      </w:r>
-      <w:proofErr w:type="spellStart"/>
-      <w:r>
-        <w:rPr>
-          <w:rFonts w:ascii="Arial" w:eastAsia="Arial" w:hAnsi="Arial" w:cs="Arial"/>
-          <w:b/>
-          <w:bCs/>
-          <w:sz w:val="24"/>
-          <w:szCs w:val="24"/>
-          <w:lang w:val="en-US"/>
-        </w:rPr>
-        <w:t>estado</w:t>
-      </w:r>
-      <w:proofErr w:type="spellEnd"/>
-      <w:r>
-        <w:rPr>
-          <w:rFonts w:ascii="Arial" w:eastAsia="Arial" w:hAnsi="Arial" w:cs="Arial"/>
-          <w:b/>
-          <w:bCs/>
-          <w:sz w:val="24"/>
-          <w:szCs w:val="24"/>
-          <w:lang w:val="en-US"/>
-        </w:rPr>
-        <w:t xml:space="preserve"> de Pernambuco</w:t>
-      </w:r>
-      <w:r>
-        <w:rPr>
-          <w:rFonts w:ascii="Arial" w:eastAsia="Arial" w:hAnsi="Arial" w:cs="Arial"/>
-          <w:sz w:val="24"/>
-          <w:szCs w:val="24"/>
-          <w:lang w:val="en-US"/>
-        </w:rPr>
-        <w:t xml:space="preserve">, p. 288–294, 2016, </w:t>
-      </w:r>
-      <w:proofErr w:type="spellStart"/>
-      <w:r>
-        <w:rPr>
-          <w:rFonts w:ascii="Arial" w:eastAsia="Arial" w:hAnsi="Arial" w:cs="Arial"/>
-          <w:sz w:val="24"/>
-          <w:szCs w:val="24"/>
-          <w:lang w:val="en-US"/>
-        </w:rPr>
-        <w:t>Disponível</w:t>
-      </w:r>
-      <w:proofErr w:type="spellEnd"/>
-      <w:r>
-        <w:rPr>
-          <w:rFonts w:ascii="Arial" w:eastAsia="Arial" w:hAnsi="Arial" w:cs="Arial"/>
-          <w:sz w:val="24"/>
-          <w:szCs w:val="24"/>
-          <w:lang w:val="en-US"/>
-        </w:rPr>
-        <w:t xml:space="preserve"> </w:t>
-      </w:r>
-      <w:proofErr w:type="spellStart"/>
-      <w:r>
-        <w:rPr>
-          <w:rFonts w:ascii="Arial" w:eastAsia="Arial" w:hAnsi="Arial" w:cs="Arial"/>
-          <w:sz w:val="24"/>
-          <w:szCs w:val="24"/>
-          <w:lang w:val="en-US"/>
-        </w:rPr>
-        <w:t>em</w:t>
-      </w:r>
-      <w:proofErr w:type="spellEnd"/>
-      <w:r>
-        <w:rPr>
-          <w:rFonts w:ascii="Arial" w:eastAsia="Arial" w:hAnsi="Arial" w:cs="Arial"/>
-          <w:sz w:val="24"/>
-          <w:szCs w:val="24"/>
-          <w:lang w:val="en-US"/>
-        </w:rPr>
-        <w:t>: &lt;</w:t>
-      </w:r>
-      <w:r>
-        <w:rPr>
-          <w:rFonts w:ascii="Arial" w:eastAsia="Arial" w:hAnsi="Arial" w:cs="Arial"/>
-          <w:sz w:val="24"/>
-          <w:szCs w:val="24"/>
-          <w:lang w:val="en-US"/>
-        </w:rPr>
-        <w:t>https://dialnet.unirioja.es/servlet/articulo?codigo=7353517</w:t>
-      </w:r>
-      <w:r>
-        <w:rPr>
-          <w:rFonts w:ascii="Arial" w:eastAsia="Arial" w:hAnsi="Arial" w:cs="Arial"/>
-          <w:sz w:val="24"/>
-          <w:szCs w:val="24"/>
-          <w:lang w:val="en-US"/>
-        </w:rPr>
-        <w:t>&gt;</w:t>
-      </w:r>
-    </w:p>
-    <w:p>
-      <w:pPr>
-        <w:spacing w:before="240" w:line="360" w:lineRule="auto"/>
-        <w:jc w:val="both"/>
-        <w:rPr>
-          <w:rFonts w:ascii="Arial" w:eastAsia="Arial" w:hAnsi="Arial" w:cs="Arial"/>
-          <w:b/>
-          <w:bCs/>
-          <w:sz w:val="24"/>
-          <w:szCs w:val="24"/>
-          <w:lang w:val="en-US"/>
-        </w:rPr>
-      </w:pPr>
-      <w:proofErr w:type="spellStart"/>
-      <w:r>
-        <w:rPr>
-          <w:rFonts w:ascii="Arial" w:eastAsia="Arial" w:hAnsi="Arial" w:cs="Arial"/>
-          <w:sz w:val="24"/>
-          <w:szCs w:val="24"/>
-          <w:lang w:val="en-US"/>
-        </w:rPr>
-        <w:t>Celidonio</w:t>
-      </w:r>
-      <w:proofErr w:type="spellEnd"/>
-      <w:r>
-        <w:rPr>
-          <w:rFonts w:ascii="Arial" w:eastAsia="Arial" w:hAnsi="Arial" w:cs="Arial"/>
-          <w:sz w:val="24"/>
-          <w:szCs w:val="24"/>
-          <w:lang w:val="en-US"/>
-        </w:rPr>
-        <w:t xml:space="preserve">, Tiago; Sergio Neves, Paulo; Melim </w:t>
-      </w:r>
-      <w:proofErr w:type="spellStart"/>
-      <w:r>
-        <w:rPr>
-          <w:rFonts w:ascii="Arial" w:eastAsia="Arial" w:hAnsi="Arial" w:cs="Arial"/>
-          <w:sz w:val="24"/>
-          <w:szCs w:val="24"/>
-          <w:lang w:val="en-US"/>
-        </w:rPr>
-        <w:t>Doná</w:t>
-      </w:r>
-      <w:proofErr w:type="spellEnd"/>
-      <w:r>
-        <w:rPr>
-          <w:rFonts w:ascii="Arial" w:eastAsia="Arial" w:hAnsi="Arial" w:cs="Arial"/>
-          <w:sz w:val="24"/>
-          <w:szCs w:val="24"/>
-          <w:lang w:val="en-US"/>
-        </w:rPr>
-        <w:t>, Claudio,</w:t>
-      </w:r>
-      <w:r>
-        <w:rPr>
-          <w:rFonts w:ascii="Arial" w:eastAsia="Arial" w:hAnsi="Arial" w:cs="Arial"/>
-          <w:sz w:val="24"/>
-          <w:szCs w:val="24"/>
-          <w:lang w:val="en-US"/>
-        </w:rPr>
-        <w:t xml:space="preserve"> </w:t>
-      </w:r>
-      <w:proofErr w:type="spellStart"/>
-      <w:r>
-        <w:rPr>
-          <w:rFonts w:ascii="Arial" w:eastAsia="Arial" w:hAnsi="Arial" w:cs="Arial"/>
-          <w:b/>
-          <w:bCs/>
-          <w:sz w:val="24"/>
-          <w:szCs w:val="24"/>
-          <w:lang w:val="en-US"/>
-        </w:rPr>
-        <w:t>Metodologia</w:t>
-      </w:r>
-      <w:proofErr w:type="spellEnd"/>
-      <w:r>
-        <w:rPr>
-          <w:rFonts w:ascii="Arial" w:eastAsia="Arial" w:hAnsi="Arial" w:cs="Arial"/>
-          <w:b/>
-          <w:bCs/>
-          <w:sz w:val="24"/>
-          <w:szCs w:val="24"/>
-          <w:lang w:val="en-US"/>
-        </w:rPr>
-        <w:t xml:space="preserve"> para </w:t>
-      </w:r>
-      <w:proofErr w:type="spellStart"/>
-      <w:r>
-        <w:rPr>
-          <w:rFonts w:ascii="Arial" w:eastAsia="Arial" w:hAnsi="Arial" w:cs="Arial"/>
-          <w:b/>
-          <w:bCs/>
-          <w:sz w:val="24"/>
-          <w:szCs w:val="24"/>
-          <w:lang w:val="en-US"/>
-        </w:rPr>
-        <w:t>mapeamento</w:t>
-      </w:r>
-      <w:proofErr w:type="spellEnd"/>
-      <w:r>
-        <w:rPr>
-          <w:rFonts w:ascii="Arial" w:eastAsia="Arial" w:hAnsi="Arial" w:cs="Arial"/>
-          <w:b/>
-          <w:bCs/>
-          <w:sz w:val="24"/>
-          <w:szCs w:val="24"/>
-          <w:lang w:val="en-US"/>
-        </w:rPr>
-        <w:t xml:space="preserve"> dos </w:t>
-      </w:r>
-      <w:proofErr w:type="spellStart"/>
-      <w:r>
-        <w:rPr>
-          <w:rFonts w:ascii="Arial" w:eastAsia="Arial" w:hAnsi="Arial" w:cs="Arial"/>
-          <w:b/>
-          <w:bCs/>
-          <w:sz w:val="24"/>
-          <w:szCs w:val="24"/>
-          <w:lang w:val="en-US"/>
-        </w:rPr>
-        <w:t>requisitos</w:t>
-      </w:r>
-      <w:proofErr w:type="spellEnd"/>
-      <w:r>
-        <w:rPr>
-          <w:rFonts w:ascii="Arial" w:eastAsia="Arial" w:hAnsi="Arial" w:cs="Arial"/>
-          <w:b/>
-          <w:bCs/>
-          <w:sz w:val="24"/>
-          <w:szCs w:val="24"/>
-          <w:lang w:val="en-US"/>
-        </w:rPr>
-        <w:t xml:space="preserve"> </w:t>
-      </w:r>
-      <w:proofErr w:type="spellStart"/>
-      <w:r>
-        <w:rPr>
-          <w:rFonts w:ascii="Arial" w:eastAsia="Arial" w:hAnsi="Arial" w:cs="Arial"/>
-          <w:b/>
-          <w:bCs/>
-          <w:sz w:val="24"/>
-          <w:szCs w:val="24"/>
-          <w:lang w:val="en-US"/>
-        </w:rPr>
-        <w:t>listados</w:t>
-      </w:r>
-      <w:proofErr w:type="spellEnd"/>
-      <w:r>
-        <w:rPr>
-          <w:rFonts w:ascii="Arial" w:eastAsia="Arial" w:hAnsi="Arial" w:cs="Arial"/>
-          <w:b/>
-          <w:bCs/>
-          <w:sz w:val="24"/>
-          <w:szCs w:val="24"/>
-          <w:lang w:val="en-US"/>
-        </w:rPr>
-        <w:t xml:space="preserve"> </w:t>
-      </w:r>
-      <w:proofErr w:type="spellStart"/>
-      <w:r>
-        <w:rPr>
-          <w:rFonts w:ascii="Arial" w:eastAsia="Arial" w:hAnsi="Arial" w:cs="Arial"/>
-          <w:b/>
-          <w:bCs/>
-          <w:sz w:val="24"/>
-          <w:szCs w:val="24"/>
-          <w:lang w:val="en-US"/>
-        </w:rPr>
-        <w:t>na</w:t>
-      </w:r>
-      <w:proofErr w:type="spellEnd"/>
-      <w:r>
-        <w:rPr>
-          <w:rFonts w:ascii="Arial" w:eastAsia="Arial" w:hAnsi="Arial" w:cs="Arial"/>
-          <w:b/>
-          <w:bCs/>
-          <w:sz w:val="24"/>
-          <w:szCs w:val="24"/>
-          <w:lang w:val="en-US"/>
-        </w:rPr>
-        <w:t xml:space="preserve"> LGPD (Lei Geral de </w:t>
-      </w:r>
-      <w:proofErr w:type="spellStart"/>
-      <w:r>
-        <w:rPr>
-          <w:rFonts w:ascii="Arial" w:eastAsia="Arial" w:hAnsi="Arial" w:cs="Arial"/>
-          <w:b/>
-          <w:bCs/>
-          <w:sz w:val="24"/>
-          <w:szCs w:val="24"/>
-          <w:lang w:val="en-US"/>
-        </w:rPr>
-        <w:t>Proteção</w:t>
-      </w:r>
-      <w:proofErr w:type="spellEnd"/>
-      <w:r>
-        <w:rPr>
-          <w:rFonts w:ascii="Arial" w:eastAsia="Arial" w:hAnsi="Arial" w:cs="Arial"/>
-          <w:b/>
-          <w:bCs/>
-          <w:sz w:val="24"/>
-          <w:szCs w:val="24"/>
-          <w:lang w:val="en-US"/>
-        </w:rPr>
-        <w:t xml:space="preserve"> de Dados do </w:t>
-      </w:r>
-      <w:proofErr w:type="spellStart"/>
-      <w:r>
-        <w:rPr>
-          <w:rFonts w:ascii="Arial" w:eastAsia="Arial" w:hAnsi="Arial" w:cs="Arial"/>
-          <w:b/>
-          <w:bCs/>
-          <w:sz w:val="24"/>
-          <w:szCs w:val="24"/>
-          <w:lang w:val="en-US"/>
-        </w:rPr>
-        <w:t>Brasil</w:t>
-      </w:r>
-      <w:proofErr w:type="spellEnd"/>
-      <w:r>
-        <w:rPr>
-          <w:rFonts w:ascii="Arial" w:eastAsia="Arial" w:hAnsi="Arial" w:cs="Arial"/>
-          <w:b/>
-          <w:bCs/>
-          <w:sz w:val="24"/>
-          <w:szCs w:val="24"/>
-          <w:lang w:val="en-US"/>
-        </w:rPr>
-        <w:t xml:space="preserve"> </w:t>
-      </w:r>
-      <w:proofErr w:type="spellStart"/>
-      <w:r>
-        <w:rPr>
-          <w:rFonts w:ascii="Arial" w:eastAsia="Arial" w:hAnsi="Arial" w:cs="Arial"/>
-          <w:b/>
-          <w:bCs/>
-          <w:sz w:val="24"/>
-          <w:szCs w:val="24"/>
-          <w:lang w:val="en-US"/>
-        </w:rPr>
-        <w:t>número</w:t>
-      </w:r>
-      <w:proofErr w:type="spellEnd"/>
-      <w:r>
-        <w:rPr>
-          <w:rFonts w:ascii="Arial" w:eastAsia="Arial" w:hAnsi="Arial" w:cs="Arial"/>
-          <w:b/>
-          <w:bCs/>
-          <w:sz w:val="24"/>
-          <w:szCs w:val="24"/>
-          <w:lang w:val="en-US"/>
-        </w:rPr>
-        <w:t xml:space="preserve"> 13.709/18) e </w:t>
-      </w:r>
-      <w:proofErr w:type="spellStart"/>
-      <w:r>
-        <w:rPr>
-          <w:rFonts w:ascii="Arial" w:eastAsia="Arial" w:hAnsi="Arial" w:cs="Arial"/>
-          <w:b/>
-          <w:bCs/>
-          <w:sz w:val="24"/>
-          <w:szCs w:val="24"/>
-          <w:lang w:val="en-US"/>
-        </w:rPr>
-        <w:t>sua</w:t>
-      </w:r>
-      <w:proofErr w:type="spellEnd"/>
-      <w:r>
-        <w:rPr>
-          <w:rFonts w:ascii="Arial" w:eastAsia="Arial" w:hAnsi="Arial" w:cs="Arial"/>
-          <w:b/>
-          <w:bCs/>
-          <w:sz w:val="24"/>
-          <w:szCs w:val="24"/>
-          <w:lang w:val="en-US"/>
-        </w:rPr>
-        <w:t xml:space="preserve"> </w:t>
-      </w:r>
-      <w:proofErr w:type="spellStart"/>
-      <w:r>
-        <w:rPr>
-          <w:rFonts w:ascii="Arial" w:eastAsia="Arial" w:hAnsi="Arial" w:cs="Arial"/>
-          <w:b/>
-          <w:bCs/>
-          <w:sz w:val="24"/>
-          <w:szCs w:val="24"/>
-          <w:lang w:val="en-US"/>
-        </w:rPr>
-        <w:t>adequação</w:t>
-      </w:r>
-      <w:proofErr w:type="spellEnd"/>
-      <w:r>
-        <w:rPr>
-          <w:rFonts w:ascii="Arial" w:eastAsia="Arial" w:hAnsi="Arial" w:cs="Arial"/>
-          <w:b/>
-          <w:bCs/>
-          <w:sz w:val="24"/>
-          <w:szCs w:val="24"/>
-          <w:lang w:val="en-US"/>
-        </w:rPr>
-        <w:t xml:space="preserve"> </w:t>
-      </w:r>
-      <w:proofErr w:type="spellStart"/>
-      <w:r>
-        <w:rPr>
-          <w:rFonts w:ascii="Arial" w:eastAsia="Arial" w:hAnsi="Arial" w:cs="Arial"/>
-          <w:b/>
-          <w:bCs/>
-          <w:sz w:val="24"/>
-          <w:szCs w:val="24"/>
-          <w:lang w:val="en-US"/>
-        </w:rPr>
-        <w:t>perante</w:t>
-      </w:r>
-      <w:proofErr w:type="spellEnd"/>
-      <w:r>
-        <w:rPr>
-          <w:rFonts w:ascii="Arial" w:eastAsia="Arial" w:hAnsi="Arial" w:cs="Arial"/>
-          <w:b/>
-          <w:bCs/>
-          <w:sz w:val="24"/>
-          <w:szCs w:val="24"/>
-          <w:lang w:val="en-US"/>
-        </w:rPr>
-        <w:t xml:space="preserve"> a lei </w:t>
-      </w:r>
-      <w:proofErr w:type="spellStart"/>
-      <w:r>
-        <w:rPr>
-          <w:rFonts w:ascii="Arial" w:eastAsia="Arial" w:hAnsi="Arial" w:cs="Arial"/>
-          <w:b/>
-          <w:bCs/>
-          <w:sz w:val="24"/>
-          <w:szCs w:val="24"/>
-          <w:lang w:val="en-US"/>
-        </w:rPr>
-        <w:t>em</w:t>
-      </w:r>
-      <w:proofErr w:type="spellEnd"/>
-      <w:r>
-        <w:rPr>
-          <w:rFonts w:ascii="Arial" w:eastAsia="Arial" w:hAnsi="Arial" w:cs="Arial"/>
-          <w:b/>
-          <w:bCs/>
-          <w:sz w:val="24"/>
-          <w:szCs w:val="24"/>
-          <w:lang w:val="en-US"/>
-        </w:rPr>
-        <w:t xml:space="preserve"> </w:t>
-      </w:r>
-      <w:proofErr w:type="spellStart"/>
-      <w:r>
-        <w:rPr>
-          <w:rFonts w:ascii="Arial" w:eastAsia="Arial" w:hAnsi="Arial" w:cs="Arial"/>
-          <w:b/>
-          <w:bCs/>
-          <w:sz w:val="24"/>
-          <w:szCs w:val="24"/>
-          <w:lang w:val="en-US"/>
-        </w:rPr>
-        <w:t>uma</w:t>
-      </w:r>
-      <w:proofErr w:type="spellEnd"/>
-      <w:r>
-        <w:rPr>
-          <w:rFonts w:ascii="Arial" w:eastAsia="Arial" w:hAnsi="Arial" w:cs="Arial"/>
-          <w:b/>
-          <w:bCs/>
-          <w:sz w:val="24"/>
-          <w:szCs w:val="24"/>
-          <w:lang w:val="en-US"/>
-        </w:rPr>
-        <w:t xml:space="preserve"> </w:t>
-      </w:r>
-      <w:proofErr w:type="spellStart"/>
-      <w:r>
-        <w:rPr>
-          <w:rFonts w:ascii="Arial" w:eastAsia="Arial" w:hAnsi="Arial" w:cs="Arial"/>
-          <w:b/>
-          <w:bCs/>
-          <w:sz w:val="24"/>
-          <w:szCs w:val="24"/>
-          <w:lang w:val="en-US"/>
-        </w:rPr>
-        <w:t>instituição</w:t>
-      </w:r>
-      <w:proofErr w:type="spellEnd"/>
-      <w:r>
-        <w:rPr>
-          <w:rFonts w:ascii="Arial" w:eastAsia="Arial" w:hAnsi="Arial" w:cs="Arial"/>
-          <w:b/>
-          <w:bCs/>
-          <w:sz w:val="24"/>
-          <w:szCs w:val="24"/>
-          <w:lang w:val="en-US"/>
-        </w:rPr>
-        <w:t xml:space="preserve"> </w:t>
-      </w:r>
-      <w:proofErr w:type="spellStart"/>
-      <w:r>
-        <w:rPr>
-          <w:rFonts w:ascii="Arial" w:eastAsia="Arial" w:hAnsi="Arial" w:cs="Arial"/>
-          <w:b/>
-          <w:bCs/>
-          <w:sz w:val="24"/>
-          <w:szCs w:val="24"/>
-          <w:lang w:val="en-US"/>
-        </w:rPr>
-        <w:t>financeira</w:t>
-      </w:r>
-      <w:proofErr w:type="spellEnd"/>
-      <w:r>
-        <w:rPr>
-          <w:rFonts w:ascii="Arial" w:eastAsia="Arial" w:hAnsi="Arial" w:cs="Arial"/>
-          <w:b/>
-          <w:bCs/>
-          <w:sz w:val="24"/>
-          <w:szCs w:val="24"/>
-          <w:lang w:val="en-US"/>
-        </w:rPr>
-        <w:t xml:space="preserve"> - Um </w:t>
-      </w:r>
-      <w:proofErr w:type="spellStart"/>
-      <w:r>
-        <w:rPr>
-          <w:rFonts w:ascii="Arial" w:eastAsia="Arial" w:hAnsi="Arial" w:cs="Arial"/>
-          <w:b/>
-          <w:bCs/>
-          <w:sz w:val="24"/>
-          <w:szCs w:val="24"/>
-          <w:lang w:val="en-US"/>
-        </w:rPr>
-        <w:t>estudo</w:t>
-      </w:r>
-      <w:proofErr w:type="spellEnd"/>
-      <w:r>
-        <w:rPr>
-          <w:rFonts w:ascii="Arial" w:eastAsia="Arial" w:hAnsi="Arial" w:cs="Arial"/>
-          <w:b/>
-          <w:bCs/>
-          <w:sz w:val="24"/>
-          <w:szCs w:val="24"/>
-          <w:lang w:val="en-US"/>
-        </w:rPr>
-        <w:t xml:space="preserve"> de </w:t>
-      </w:r>
-      <w:proofErr w:type="spellStart"/>
-      <w:r>
-        <w:rPr>
-          <w:rFonts w:ascii="Arial" w:eastAsia="Arial" w:hAnsi="Arial" w:cs="Arial"/>
-          <w:b/>
-          <w:bCs/>
-          <w:sz w:val="24"/>
-          <w:szCs w:val="24"/>
-          <w:lang w:val="en-US"/>
-        </w:rPr>
-        <w:t>caso</w:t>
-      </w:r>
-      <w:proofErr w:type="spellEnd"/>
-      <w:r>
-        <w:rPr>
-          <w:rFonts w:ascii="Arial" w:eastAsia="Arial" w:hAnsi="Arial" w:cs="Arial"/>
-          <w:sz w:val="24"/>
-          <w:szCs w:val="24"/>
-          <w:lang w:val="en-US"/>
-        </w:rPr>
-        <w:t xml:space="preserve">, </w:t>
-      </w:r>
-      <w:r>
-        <w:rPr>
-          <w:rFonts w:ascii="Arial" w:eastAsia="Arial" w:hAnsi="Arial" w:cs="Arial"/>
-          <w:sz w:val="24"/>
-          <w:szCs w:val="24"/>
-          <w:lang w:val="en-US"/>
-        </w:rPr>
-        <w:t xml:space="preserve">p. 25-31, 2020, </w:t>
-      </w:r>
-      <w:proofErr w:type="spellStart"/>
-      <w:r>
-        <w:rPr>
-          <w:rFonts w:ascii="Arial" w:eastAsia="Arial" w:hAnsi="Arial" w:cs="Arial"/>
-          <w:sz w:val="24"/>
-          <w:szCs w:val="24"/>
-          <w:lang w:val="en-US"/>
-        </w:rPr>
-        <w:t>Disponível</w:t>
-      </w:r>
-      <w:proofErr w:type="spellEnd"/>
-      <w:r>
-        <w:rPr>
-          <w:rFonts w:ascii="Arial" w:eastAsia="Arial" w:hAnsi="Arial" w:cs="Arial"/>
-          <w:sz w:val="24"/>
-          <w:szCs w:val="24"/>
-          <w:lang w:val="en-US"/>
-        </w:rPr>
-        <w:t xml:space="preserve"> </w:t>
-      </w:r>
-      <w:proofErr w:type="spellStart"/>
-      <w:r>
-        <w:rPr>
-          <w:rFonts w:ascii="Arial" w:eastAsia="Arial" w:hAnsi="Arial" w:cs="Arial"/>
-          <w:sz w:val="24"/>
-          <w:szCs w:val="24"/>
-          <w:lang w:val="en-US"/>
-        </w:rPr>
-        <w:t>em</w:t>
-      </w:r>
-      <w:proofErr w:type="spellEnd"/>
-      <w:r>
-        <w:rPr>
-          <w:rFonts w:ascii="Arial" w:eastAsia="Arial" w:hAnsi="Arial" w:cs="Arial"/>
-          <w:sz w:val="24"/>
-          <w:szCs w:val="24"/>
-          <w:lang w:val="en-US"/>
-        </w:rPr>
-        <w:t>: &lt;</w:t>
-      </w:r>
-      <w:r>
-        <w:rPr>
-          <w:rFonts w:ascii="Arial" w:eastAsia="Arial" w:hAnsi="Arial" w:cs="Arial"/>
-          <w:sz w:val="24"/>
-          <w:szCs w:val="24"/>
-          <w:lang w:val="en-US"/>
-        </w:rPr>
-        <w:t>https://www.brazilianjournals.com/index.php/BJB/article/view/18382</w:t>
-      </w:r>
-      <w:r>
-        <w:rPr>
-          <w:rFonts w:ascii="Arial" w:eastAsia="Arial" w:hAnsi="Arial" w:cs="Arial"/>
-          <w:sz w:val="24"/>
-          <w:szCs w:val="24"/>
-          <w:lang w:val="en-US"/>
-        </w:rPr>
-        <w:t>&gt;</w:t>
-      </w:r>
-    </w:p>
-    <w:p>
-      <w:pPr>
-        <w:spacing w:before="240" w:line="360" w:lineRule="auto"/>
-        <w:jc w:val="both"/>
-        <w:rPr>
-          <w:rFonts w:ascii="Arial" w:eastAsia="Arial" w:hAnsi="Arial" w:cs="Arial"/>
-          <w:sz w:val="24"/>
-          <w:szCs w:val="24"/>
-          <w:lang w:val="en-US"/>
-        </w:rPr>
-      </w:pPr>
-      <w:r>
-        <w:rPr>
-          <w:rFonts w:ascii="Arial" w:eastAsia="Arial" w:hAnsi="Arial" w:cs="Arial"/>
-          <w:sz w:val="24"/>
-          <w:szCs w:val="24"/>
-          <w:lang w:val="en-US"/>
-        </w:rPr>
-        <w:t xml:space="preserve">Spadaccini </w:t>
-      </w:r>
-      <w:proofErr w:type="spellStart"/>
-      <w:r>
-        <w:rPr>
-          <w:rFonts w:ascii="Arial" w:eastAsia="Arial" w:hAnsi="Arial" w:cs="Arial"/>
-          <w:sz w:val="24"/>
-          <w:szCs w:val="24"/>
-          <w:lang w:val="en-US"/>
-        </w:rPr>
-        <w:t>deTeffé</w:t>
-      </w:r>
-      <w:proofErr w:type="spellEnd"/>
-      <w:r>
-        <w:rPr>
-          <w:rFonts w:ascii="Arial" w:eastAsia="Arial" w:hAnsi="Arial" w:cs="Arial"/>
-          <w:sz w:val="24"/>
-          <w:szCs w:val="24"/>
-          <w:lang w:val="en-US"/>
-        </w:rPr>
-        <w:t xml:space="preserve">, Chiara; Viola, Mario, </w:t>
-      </w:r>
-      <w:proofErr w:type="spellStart"/>
-      <w:r>
-        <w:rPr>
-          <w:rFonts w:ascii="Arial" w:eastAsia="Arial" w:hAnsi="Arial" w:cs="Arial"/>
-          <w:b/>
-          <w:bCs/>
-          <w:sz w:val="24"/>
-          <w:szCs w:val="24"/>
-          <w:lang w:val="en-US"/>
-        </w:rPr>
-        <w:t>Tratamento</w:t>
-      </w:r>
-      <w:proofErr w:type="spellEnd"/>
-      <w:r>
-        <w:rPr>
-          <w:rFonts w:ascii="Arial" w:eastAsia="Arial" w:hAnsi="Arial" w:cs="Arial"/>
-          <w:b/>
-          <w:bCs/>
-          <w:sz w:val="24"/>
-          <w:szCs w:val="24"/>
-          <w:lang w:val="en-US"/>
-        </w:rPr>
-        <w:t xml:space="preserve"> de dados </w:t>
-      </w:r>
-      <w:proofErr w:type="spellStart"/>
-      <w:r>
-        <w:rPr>
-          <w:rFonts w:ascii="Arial" w:eastAsia="Arial" w:hAnsi="Arial" w:cs="Arial"/>
-          <w:b/>
-          <w:bCs/>
-          <w:sz w:val="24"/>
-          <w:szCs w:val="24"/>
-          <w:lang w:val="en-US"/>
-        </w:rPr>
-        <w:t>pessoais</w:t>
-      </w:r>
-      <w:proofErr w:type="spellEnd"/>
-      <w:r>
-        <w:rPr>
-          <w:rFonts w:ascii="Arial" w:eastAsia="Arial" w:hAnsi="Arial" w:cs="Arial"/>
-          <w:b/>
-          <w:bCs/>
-          <w:sz w:val="24"/>
-          <w:szCs w:val="24"/>
-          <w:lang w:val="en-US"/>
-        </w:rPr>
-        <w:t xml:space="preserve"> </w:t>
-      </w:r>
-      <w:proofErr w:type="spellStart"/>
-      <w:r>
-        <w:rPr>
-          <w:rFonts w:ascii="Arial" w:eastAsia="Arial" w:hAnsi="Arial" w:cs="Arial"/>
-          <w:b/>
-          <w:bCs/>
-          <w:sz w:val="24"/>
-          <w:szCs w:val="24"/>
-          <w:lang w:val="en-US"/>
-        </w:rPr>
-        <w:t>na</w:t>
-      </w:r>
-      <w:proofErr w:type="spellEnd"/>
-      <w:r>
-        <w:rPr>
-          <w:rFonts w:ascii="Arial" w:eastAsia="Arial" w:hAnsi="Arial" w:cs="Arial"/>
-          <w:b/>
-          <w:bCs/>
-          <w:sz w:val="24"/>
-          <w:szCs w:val="24"/>
-          <w:lang w:val="en-US"/>
-        </w:rPr>
-        <w:t xml:space="preserve"> LGPD: </w:t>
-      </w:r>
-      <w:proofErr w:type="spellStart"/>
-      <w:r>
-        <w:rPr>
-          <w:rFonts w:ascii="Arial" w:eastAsia="Arial" w:hAnsi="Arial" w:cs="Arial"/>
-          <w:b/>
-          <w:bCs/>
-          <w:sz w:val="24"/>
-          <w:szCs w:val="24"/>
-          <w:lang w:val="en-US"/>
-        </w:rPr>
-        <w:t>estudo</w:t>
-      </w:r>
-      <w:proofErr w:type="spellEnd"/>
-      <w:r>
-        <w:rPr>
-          <w:rFonts w:ascii="Arial" w:eastAsia="Arial" w:hAnsi="Arial" w:cs="Arial"/>
-          <w:b/>
-          <w:bCs/>
-          <w:sz w:val="24"/>
-          <w:szCs w:val="24"/>
-          <w:lang w:val="en-US"/>
-        </w:rPr>
-        <w:t xml:space="preserve"> </w:t>
-      </w:r>
-      <w:proofErr w:type="spellStart"/>
-      <w:r>
-        <w:rPr>
-          <w:rFonts w:ascii="Arial" w:eastAsia="Arial" w:hAnsi="Arial" w:cs="Arial"/>
-          <w:b/>
-          <w:bCs/>
-          <w:sz w:val="24"/>
-          <w:szCs w:val="24"/>
-          <w:lang w:val="en-US"/>
-        </w:rPr>
-        <w:t>sobre</w:t>
-      </w:r>
-      <w:proofErr w:type="spellEnd"/>
-      <w:r>
-        <w:rPr>
-          <w:rFonts w:ascii="Arial" w:eastAsia="Arial" w:hAnsi="Arial" w:cs="Arial"/>
-          <w:b/>
-          <w:bCs/>
-          <w:sz w:val="24"/>
-          <w:szCs w:val="24"/>
-          <w:lang w:val="en-US"/>
-        </w:rPr>
-        <w:t xml:space="preserve"> as bases </w:t>
-      </w:r>
-      <w:proofErr w:type="spellStart"/>
-      <w:r>
-        <w:rPr>
-          <w:rFonts w:ascii="Arial" w:eastAsia="Arial" w:hAnsi="Arial" w:cs="Arial"/>
-          <w:b/>
-          <w:bCs/>
-          <w:sz w:val="24"/>
-          <w:szCs w:val="24"/>
-          <w:lang w:val="en-US"/>
-        </w:rPr>
-        <w:t>legais</w:t>
-      </w:r>
-      <w:proofErr w:type="spellEnd"/>
-      <w:r>
-        <w:rPr>
-          <w:rFonts w:ascii="Arial" w:eastAsia="Arial" w:hAnsi="Arial" w:cs="Arial"/>
-          <w:sz w:val="24"/>
-          <w:szCs w:val="24"/>
-          <w:lang w:val="en-US"/>
-        </w:rPr>
-        <w:t xml:space="preserve">, p. 1-38, 2020, </w:t>
-      </w:r>
-      <w:proofErr w:type="spellStart"/>
-      <w:r>
-        <w:rPr>
-          <w:rFonts w:ascii="Arial" w:eastAsia="Arial" w:hAnsi="Arial" w:cs="Arial"/>
-          <w:sz w:val="24"/>
-          <w:szCs w:val="24"/>
-          <w:lang w:val="en-US"/>
-        </w:rPr>
-        <w:t>Disponível</w:t>
-      </w:r>
-      <w:proofErr w:type="spellEnd"/>
-      <w:r>
-        <w:rPr>
-          <w:rFonts w:ascii="Arial" w:eastAsia="Arial" w:hAnsi="Arial" w:cs="Arial"/>
-          <w:sz w:val="24"/>
-          <w:szCs w:val="24"/>
-          <w:lang w:val="en-US"/>
-        </w:rPr>
-        <w:t xml:space="preserve"> </w:t>
-      </w:r>
-      <w:proofErr w:type="spellStart"/>
-      <w:r>
-        <w:rPr>
-          <w:rFonts w:ascii="Arial" w:eastAsia="Arial" w:hAnsi="Arial" w:cs="Arial"/>
-          <w:sz w:val="24"/>
-          <w:szCs w:val="24"/>
-          <w:lang w:val="en-US"/>
-        </w:rPr>
-        <w:t>em</w:t>
-      </w:r>
-      <w:proofErr w:type="spellEnd"/>
-      <w:r>
-        <w:rPr>
-          <w:rFonts w:ascii="Arial" w:eastAsia="Arial" w:hAnsi="Arial" w:cs="Arial"/>
-          <w:sz w:val="24"/>
-          <w:szCs w:val="24"/>
-          <w:lang w:val="en-US"/>
-        </w:rPr>
-        <w:t>: &lt;</w:t>
-      </w:r>
-      <w:r>
-        <w:rPr>
-          <w:rFonts w:ascii="Arial" w:eastAsia="Arial" w:hAnsi="Arial" w:cs="Arial"/>
-          <w:sz w:val="24"/>
-          <w:szCs w:val="24"/>
-          <w:lang w:val="en-US"/>
-        </w:rPr>
-        <w:t>https://civilistica.emnuvens.com.br/redc/article/view/510</w:t>
-      </w:r>
-      <w:r>
-        <w:rPr>
-          <w:rFonts w:ascii="Arial" w:eastAsia="Arial" w:hAnsi="Arial" w:cs="Arial"/>
-          <w:sz w:val="24"/>
-          <w:szCs w:val="24"/>
-          <w:lang w:val="en-US"/>
-        </w:rPr>
-        <w:t>&gt;</w:t>
-      </w:r>
-    </w:p>
-    <w:p>
-      <w:pPr>
-        <w:spacing w:before="240" w:line="360" w:lineRule="auto"/>
-        <w:jc w:val="both"/>
-        <w:rPr>
-          <w:rFonts w:ascii="Arial" w:eastAsia="Arial" w:hAnsi="Arial" w:cs="Arial"/>
-          <w:sz w:val="24"/>
-          <w:szCs w:val="24"/>
-          <w:lang w:val="en-US"/>
-        </w:rPr>
-      </w:pPr>
-      <w:r>
-        <w:rPr>
-          <w:rFonts w:ascii="Arial" w:eastAsia="Arial" w:hAnsi="Arial" w:cs="Arial"/>
-          <w:sz w:val="24"/>
-          <w:szCs w:val="24"/>
-          <w:lang w:val="en-US"/>
-        </w:rPr>
-        <w:lastRenderedPageBreak/>
-        <w:t>de Oliveira</w:t>
-      </w:r>
-      <w:r>
-        <w:rPr>
-          <w:rFonts w:ascii="Arial" w:eastAsia="Arial" w:hAnsi="Arial" w:cs="Arial"/>
-          <w:sz w:val="24"/>
-          <w:szCs w:val="24"/>
-          <w:lang w:val="en-US"/>
-        </w:rPr>
-        <w:t xml:space="preserve">, </w:t>
-      </w:r>
-      <w:r>
-        <w:rPr>
-          <w:rFonts w:ascii="Arial" w:eastAsia="Arial" w:hAnsi="Arial" w:cs="Arial"/>
-          <w:sz w:val="24"/>
-          <w:szCs w:val="24"/>
-          <w:lang w:val="en-US"/>
-        </w:rPr>
-        <w:t>Nairobi</w:t>
-      </w:r>
-      <w:r>
-        <w:rPr>
-          <w:rFonts w:ascii="Arial" w:eastAsia="Arial" w:hAnsi="Arial" w:cs="Arial"/>
-          <w:sz w:val="24"/>
-          <w:szCs w:val="24"/>
-          <w:lang w:val="en-US"/>
-        </w:rPr>
-        <w:t xml:space="preserve">; </w:t>
-      </w:r>
-      <w:r>
-        <w:rPr>
-          <w:rFonts w:ascii="Arial" w:eastAsia="Arial" w:hAnsi="Arial" w:cs="Arial"/>
-          <w:sz w:val="24"/>
-          <w:szCs w:val="24"/>
-          <w:lang w:val="en-US"/>
-        </w:rPr>
-        <w:t>Gomes</w:t>
-      </w:r>
-      <w:r>
-        <w:rPr>
-          <w:rFonts w:ascii="Arial" w:eastAsia="Arial" w:hAnsi="Arial" w:cs="Arial"/>
-          <w:sz w:val="24"/>
-          <w:szCs w:val="24"/>
-          <w:lang w:val="en-US"/>
-        </w:rPr>
-        <w:t xml:space="preserve">, </w:t>
-      </w:r>
-      <w:r>
-        <w:rPr>
-          <w:rFonts w:ascii="Arial" w:eastAsia="Arial" w:hAnsi="Arial" w:cs="Arial"/>
-          <w:sz w:val="24"/>
-          <w:szCs w:val="24"/>
-          <w:lang w:val="en-US"/>
-        </w:rPr>
-        <w:t>Moises</w:t>
-      </w:r>
-      <w:r>
-        <w:rPr>
-          <w:rFonts w:ascii="Arial" w:eastAsia="Arial" w:hAnsi="Arial" w:cs="Arial"/>
-          <w:sz w:val="24"/>
-          <w:szCs w:val="24"/>
-          <w:lang w:val="en-US"/>
-        </w:rPr>
-        <w:t>;</w:t>
-      </w:r>
-      <w:r>
-        <w:t xml:space="preserve"> </w:t>
-      </w:r>
-      <w:r>
-        <w:rPr>
-          <w:rFonts w:ascii="Arial" w:eastAsia="Arial" w:hAnsi="Arial" w:cs="Arial"/>
-          <w:sz w:val="24"/>
-          <w:szCs w:val="24"/>
-          <w:lang w:val="en-US"/>
-        </w:rPr>
-        <w:t>Lopes</w:t>
-      </w:r>
-      <w:r>
-        <w:rPr>
-          <w:rFonts w:ascii="Arial" w:eastAsia="Arial" w:hAnsi="Arial" w:cs="Arial"/>
-          <w:sz w:val="24"/>
-          <w:szCs w:val="24"/>
-          <w:lang w:val="en-US"/>
-        </w:rPr>
-        <w:t xml:space="preserve">, </w:t>
-      </w:r>
-      <w:r>
-        <w:rPr>
-          <w:rFonts w:ascii="Arial" w:eastAsia="Arial" w:hAnsi="Arial" w:cs="Arial"/>
-          <w:sz w:val="24"/>
-          <w:szCs w:val="24"/>
-          <w:lang w:val="en-US"/>
-        </w:rPr>
-        <w:t>Ronaldo</w:t>
-      </w:r>
-      <w:r>
-        <w:rPr>
-          <w:rFonts w:ascii="Arial" w:eastAsia="Arial" w:hAnsi="Arial" w:cs="Arial"/>
-          <w:sz w:val="24"/>
-          <w:szCs w:val="24"/>
-          <w:lang w:val="en-US"/>
-        </w:rPr>
-        <w:t xml:space="preserve">; </w:t>
-      </w:r>
-      <w:r>
-        <w:rPr>
-          <w:rFonts w:ascii="Arial" w:eastAsia="Arial" w:hAnsi="Arial" w:cs="Arial"/>
-          <w:sz w:val="24"/>
-          <w:szCs w:val="24"/>
-          <w:lang w:val="en-US"/>
-        </w:rPr>
-        <w:t xml:space="preserve">Nobre </w:t>
-      </w:r>
-      <w:proofErr w:type="spellStart"/>
-      <w:r>
-        <w:rPr>
-          <w:rFonts w:ascii="Arial" w:eastAsia="Arial" w:hAnsi="Arial" w:cs="Arial"/>
-          <w:sz w:val="24"/>
-          <w:szCs w:val="24"/>
-          <w:lang w:val="en-US"/>
-        </w:rPr>
-        <w:t>Unisino</w:t>
-      </w:r>
-      <w:proofErr w:type="spellEnd"/>
-      <w:r>
-        <w:rPr>
-          <w:rFonts w:ascii="Arial" w:eastAsia="Arial" w:hAnsi="Arial" w:cs="Arial"/>
-          <w:sz w:val="24"/>
-          <w:szCs w:val="24"/>
-          <w:lang w:val="en-US"/>
-        </w:rPr>
-        <w:t xml:space="preserve">, </w:t>
-      </w:r>
-      <w:r>
-        <w:rPr>
-          <w:rFonts w:ascii="Arial" w:eastAsia="Arial" w:hAnsi="Arial" w:cs="Arial"/>
-          <w:sz w:val="24"/>
-          <w:szCs w:val="24"/>
-          <w:lang w:val="en-US"/>
-        </w:rPr>
-        <w:t>Jeferson</w:t>
-      </w:r>
-      <w:r>
-        <w:rPr>
-          <w:rFonts w:ascii="Arial" w:eastAsia="Arial" w:hAnsi="Arial" w:cs="Arial"/>
-          <w:sz w:val="24"/>
-          <w:szCs w:val="24"/>
-          <w:lang w:val="en-US"/>
-        </w:rPr>
-        <w:t xml:space="preserve">; </w:t>
-      </w:r>
-      <w:r>
-        <w:rPr>
-          <w:rFonts w:ascii="Arial" w:eastAsia="Arial" w:hAnsi="Arial" w:cs="Arial"/>
-          <w:b/>
-          <w:bCs/>
-          <w:sz w:val="24"/>
-          <w:szCs w:val="24"/>
-          <w:lang w:val="en-US"/>
-        </w:rPr>
-        <w:t xml:space="preserve">LGPD - LEI GERAL DE PROTEÇÃO DE DADOS PESSOAIS EM TECNOLOGIA DA INFORMAÇÃO: </w:t>
-      </w:r>
-      <w:proofErr w:type="spellStart"/>
-      <w:r>
-        <w:rPr>
-          <w:rFonts w:ascii="Arial" w:eastAsia="Arial" w:hAnsi="Arial" w:cs="Arial"/>
-          <w:b/>
-          <w:bCs/>
-          <w:sz w:val="24"/>
-          <w:szCs w:val="24"/>
-          <w:lang w:val="en-US"/>
-        </w:rPr>
-        <w:t>Revisão</w:t>
-      </w:r>
-      <w:proofErr w:type="spellEnd"/>
-      <w:r>
-        <w:rPr>
-          <w:rFonts w:ascii="Arial" w:eastAsia="Arial" w:hAnsi="Arial" w:cs="Arial"/>
-          <w:b/>
-          <w:bCs/>
-          <w:sz w:val="24"/>
-          <w:szCs w:val="24"/>
-          <w:lang w:val="en-US"/>
-        </w:rPr>
-        <w:t xml:space="preserve"> </w:t>
-      </w:r>
-      <w:proofErr w:type="spellStart"/>
-      <w:r>
-        <w:rPr>
-          <w:rFonts w:ascii="Arial" w:eastAsia="Arial" w:hAnsi="Arial" w:cs="Arial"/>
-          <w:b/>
-          <w:bCs/>
-          <w:sz w:val="24"/>
-          <w:szCs w:val="24"/>
-          <w:lang w:val="en-US"/>
-        </w:rPr>
-        <w:t>Sistemática</w:t>
-      </w:r>
-      <w:proofErr w:type="spellEnd"/>
-      <w:r>
-        <w:rPr>
-          <w:rFonts w:ascii="Arial" w:eastAsia="Arial" w:hAnsi="Arial" w:cs="Arial"/>
-          <w:sz w:val="24"/>
-          <w:szCs w:val="24"/>
-          <w:lang w:val="en-US"/>
-        </w:rPr>
-        <w:t>,</w:t>
-      </w:r>
-      <w:r>
-        <w:rPr>
-          <w:rFonts w:ascii="Arial" w:eastAsia="Arial" w:hAnsi="Arial" w:cs="Arial"/>
-          <w:sz w:val="24"/>
-          <w:szCs w:val="24"/>
-          <w:lang w:val="en-US"/>
-        </w:rPr>
-        <w:t xml:space="preserve"> p.1-14, 2019, </w:t>
-      </w:r>
-      <w:proofErr w:type="spellStart"/>
-      <w:r>
-        <w:rPr>
-          <w:rFonts w:ascii="Arial" w:eastAsia="Arial" w:hAnsi="Arial" w:cs="Arial"/>
-          <w:sz w:val="24"/>
-          <w:szCs w:val="24"/>
-          <w:lang w:val="en-US"/>
-        </w:rPr>
-        <w:t>Disponível</w:t>
-      </w:r>
-      <w:proofErr w:type="spellEnd"/>
-      <w:r>
-        <w:rPr>
-          <w:rFonts w:ascii="Arial" w:eastAsia="Arial" w:hAnsi="Arial" w:cs="Arial"/>
-          <w:sz w:val="24"/>
-          <w:szCs w:val="24"/>
-          <w:lang w:val="en-US"/>
-        </w:rPr>
-        <w:t xml:space="preserve"> </w:t>
-      </w:r>
-      <w:proofErr w:type="spellStart"/>
-      <w:r>
-        <w:rPr>
-          <w:rFonts w:ascii="Arial" w:eastAsia="Arial" w:hAnsi="Arial" w:cs="Arial"/>
-          <w:sz w:val="24"/>
-          <w:szCs w:val="24"/>
-          <w:lang w:val="en-US"/>
-        </w:rPr>
-        <w:t>em</w:t>
-      </w:r>
-      <w:proofErr w:type="spellEnd"/>
-      <w:r>
-        <w:rPr>
-          <w:rFonts w:ascii="Arial" w:eastAsia="Arial" w:hAnsi="Arial" w:cs="Arial"/>
-          <w:sz w:val="24"/>
-          <w:szCs w:val="24"/>
-          <w:lang w:val="en-US"/>
-        </w:rPr>
-        <w:t>: &lt;</w:t>
-      </w:r>
-      <w:r>
-        <w:t xml:space="preserve"> </w:t>
-      </w:r>
-      <w:r>
-        <w:rPr>
-          <w:rFonts w:ascii="Arial" w:eastAsia="Arial" w:hAnsi="Arial" w:cs="Arial"/>
-          <w:sz w:val="24"/>
-          <w:szCs w:val="24"/>
-          <w:lang w:val="en-US"/>
-        </w:rPr>
-        <w:t xml:space="preserve">https://sol.sbc.org.br/journals/index.php/reic/article/view/1704 </w:t>
+        <w:t>https://link.springer.com/article/10.1007/s43681-021-00095-8</w:t>
       </w:r>
       <w:r>
         <w:rPr>
@@ -10458,6 +9068,61 @@
       </w:rPr>
     </w:tblStylePr>
   </w:style>
+  <w:style w:type="character" w:styleId="Refdecomentrio">
+    <w:name w:val="annotation reference"/>
+    <w:basedOn w:val="Fontepargpadro"/>
+    <w:uiPriority w:val="99"/>
+    <w:semiHidden/>
+    <w:unhideWhenUsed/>
+    <w:rsid w:val="00F722F8"/>
+    <w:rPr>
+      <w:sz w:val="16"/>
+      <w:szCs w:val="16"/>
+    </w:rPr>
+  </w:style>
+  <w:style w:type="paragraph" w:styleId="Textodecomentrio">
+    <w:name w:val="annotation text"/>
+    <w:basedOn w:val="Normal"/>
+    <w:link w:val="TextodecomentrioChar"/>
+    <w:uiPriority w:val="99"/>
+    <w:semiHidden/>
+    <w:unhideWhenUsed/>
+    <w:rsid w:val="00F722F8"/>
+  </w:style>
+  <w:style w:type="character" w:customStyle="1" w:styleId="TextodecomentrioChar">
+    <w:name w:val="Texto de comentário Char"/>
+    <w:basedOn w:val="Fontepargpadro"/>
+    <w:link w:val="Textodecomentrio"/>
+    <w:uiPriority w:val="99"/>
+    <w:semiHidden/>
+    <w:rsid w:val="00F722F8"/>
+  </w:style>
+  <w:style w:type="paragraph" w:styleId="Assuntodocomentrio">
+    <w:name w:val="annotation subject"/>
+    <w:basedOn w:val="Textodecomentrio"/>
+    <w:next w:val="Textodecomentrio"/>
+    <w:link w:val="AssuntodocomentrioChar"/>
+    <w:uiPriority w:val="99"/>
+    <w:semiHidden/>
+    <w:unhideWhenUsed/>
+    <w:rsid w:val="00F722F8"/>
+    <w:rPr>
+      <w:b/>
+      <w:bCs/>
+    </w:rPr>
+  </w:style>
+  <w:style w:type="character" w:customStyle="1" w:styleId="AssuntodocomentrioChar">
+    <w:name w:val="Assunto do comentário Char"/>
+    <w:basedOn w:val="TextodecomentrioChar"/>
+    <w:link w:val="Assuntodocomentrio"/>
+    <w:uiPriority w:val="99"/>
+    <w:semiHidden/>
+    <w:rsid w:val="00F722F8"/>
+    <w:rPr>
+      <w:b/>
+      <w:bCs/>
+    </w:rPr>
+  </w:style>
 </w:styles>
 </file>
 

</xml_diff>